<commit_message>
end of week 4 of summer 1 classes
</commit_message>
<xml_diff>
--- a/Modeling_and_Predicting_Climate_Anomalies/Houston Climate Change Report.docx
+++ b/Modeling_and_Predicting_Climate_Anomalies/Houston Climate Change Report.docx
@@ -881,13 +881,13 @@
           <w:r>
             <w:fldChar w:fldCharType="separate"/>
           </w:r>
-          <w:hyperlink w:anchor="_Toc198818672" w:history="1">
+          <w:hyperlink w:anchor="_Toc199596338" w:history="1">
             <w:r>
               <w:rPr>
                 <w:rStyle w:val="Hyperlink"/>
                 <w:noProof/>
               </w:rPr>
-              <w:t>Abbreviations</w:t>
+              <w:t>Introduction</w:t>
             </w:r>
             <w:r>
               <w:rPr>
@@ -908,7 +908,223 @@
                 <w:noProof/>
                 <w:webHidden/>
               </w:rPr>
-              <w:instrText xml:space="preserve"> PAGEREF _Toc198818672 \h </w:instrText>
+              <w:instrText xml:space="preserve"> PAGEREF _Toc199596338 \h </w:instrText>
+            </w:r>
+            <w:r>
+              <w:rPr>
+                <w:noProof/>
+                <w:webHidden/>
+              </w:rPr>
+            </w:r>
+            <w:r>
+              <w:rPr>
+                <w:noProof/>
+                <w:webHidden/>
+              </w:rPr>
+              <w:fldChar w:fldCharType="separate"/>
+            </w:r>
+            <w:r>
+              <w:rPr>
+                <w:noProof/>
+                <w:webHidden/>
+              </w:rPr>
+              <w:t>2</w:t>
+            </w:r>
+            <w:r>
+              <w:rPr>
+                <w:noProof/>
+                <w:webHidden/>
+              </w:rPr>
+              <w:fldChar w:fldCharType="end"/>
+            </w:r>
+          </w:hyperlink>
+        </w:p>
+        <w:p>
+          <w:pPr>
+            <w:pStyle w:val="TOC2"/>
+            <w:tabs>
+              <w:tab w:val="right" w:leader="dot" w:pos="9350"/>
+            </w:tabs>
+            <w:rPr>
+              <w:rFonts w:asciiTheme="minorHAnsi" w:eastAsiaTheme="minorEastAsia" w:hAnsiTheme="minorHAnsi"/>
+              <w:noProof/>
+              <w:kern w:val="2"/>
+              <w:szCs w:val="24"/>
+              <w14:ligatures w14:val="standardContextual"/>
+            </w:rPr>
+          </w:pPr>
+          <w:hyperlink w:anchor="_Toc199596339" w:history="1">
+            <w:r>
+              <w:rPr>
+                <w:rStyle w:val="Hyperlink"/>
+                <w:noProof/>
+              </w:rPr>
+              <w:t>Howdy, Y’all: The Demographics of ‘Y’all’</w:t>
+            </w:r>
+            <w:r>
+              <w:rPr>
+                <w:noProof/>
+                <w:webHidden/>
+              </w:rPr>
+              <w:tab/>
+            </w:r>
+            <w:r>
+              <w:rPr>
+                <w:noProof/>
+                <w:webHidden/>
+              </w:rPr>
+              <w:fldChar w:fldCharType="begin"/>
+            </w:r>
+            <w:r>
+              <w:rPr>
+                <w:noProof/>
+                <w:webHidden/>
+              </w:rPr>
+              <w:instrText xml:space="preserve"> PAGEREF _Toc199596339 \h </w:instrText>
+            </w:r>
+            <w:r>
+              <w:rPr>
+                <w:noProof/>
+                <w:webHidden/>
+              </w:rPr>
+            </w:r>
+            <w:r>
+              <w:rPr>
+                <w:noProof/>
+                <w:webHidden/>
+              </w:rPr>
+              <w:fldChar w:fldCharType="separate"/>
+            </w:r>
+            <w:r>
+              <w:rPr>
+                <w:noProof/>
+                <w:webHidden/>
+              </w:rPr>
+              <w:t>2</w:t>
+            </w:r>
+            <w:r>
+              <w:rPr>
+                <w:noProof/>
+                <w:webHidden/>
+              </w:rPr>
+              <w:fldChar w:fldCharType="end"/>
+            </w:r>
+          </w:hyperlink>
+        </w:p>
+        <w:p>
+          <w:pPr>
+            <w:pStyle w:val="TOC2"/>
+            <w:tabs>
+              <w:tab w:val="right" w:leader="dot" w:pos="9350"/>
+            </w:tabs>
+            <w:rPr>
+              <w:rFonts w:asciiTheme="minorHAnsi" w:eastAsiaTheme="minorEastAsia" w:hAnsiTheme="minorHAnsi"/>
+              <w:noProof/>
+              <w:kern w:val="2"/>
+              <w:szCs w:val="24"/>
+              <w14:ligatures w14:val="standardContextual"/>
+            </w:rPr>
+          </w:pPr>
+          <w:hyperlink w:anchor="_Toc199596340" w:history="1">
+            <w:r>
+              <w:rPr>
+                <w:rStyle w:val="Hyperlink"/>
+                <w:noProof/>
+              </w:rPr>
+              <w:t>Bayou City: The Local Environment</w:t>
+            </w:r>
+            <w:r>
+              <w:rPr>
+                <w:noProof/>
+                <w:webHidden/>
+              </w:rPr>
+              <w:tab/>
+            </w:r>
+            <w:r>
+              <w:rPr>
+                <w:noProof/>
+                <w:webHidden/>
+              </w:rPr>
+              <w:fldChar w:fldCharType="begin"/>
+            </w:r>
+            <w:r>
+              <w:rPr>
+                <w:noProof/>
+                <w:webHidden/>
+              </w:rPr>
+              <w:instrText xml:space="preserve"> PAGEREF _Toc199596340 \h </w:instrText>
+            </w:r>
+            <w:r>
+              <w:rPr>
+                <w:noProof/>
+                <w:webHidden/>
+              </w:rPr>
+            </w:r>
+            <w:r>
+              <w:rPr>
+                <w:noProof/>
+                <w:webHidden/>
+              </w:rPr>
+              <w:fldChar w:fldCharType="separate"/>
+            </w:r>
+            <w:r>
+              <w:rPr>
+                <w:noProof/>
+                <w:webHidden/>
+              </w:rPr>
+              <w:t>3</w:t>
+            </w:r>
+            <w:r>
+              <w:rPr>
+                <w:noProof/>
+                <w:webHidden/>
+              </w:rPr>
+              <w:fldChar w:fldCharType="end"/>
+            </w:r>
+          </w:hyperlink>
+        </w:p>
+        <w:p>
+          <w:pPr>
+            <w:pStyle w:val="TOC2"/>
+            <w:tabs>
+              <w:tab w:val="right" w:leader="dot" w:pos="9350"/>
+            </w:tabs>
+            <w:rPr>
+              <w:rFonts w:asciiTheme="minorHAnsi" w:eastAsiaTheme="minorEastAsia" w:hAnsiTheme="minorHAnsi"/>
+              <w:noProof/>
+              <w:kern w:val="2"/>
+              <w:szCs w:val="24"/>
+              <w14:ligatures w14:val="standardContextual"/>
+            </w:rPr>
+          </w:pPr>
+          <w:hyperlink w:anchor="_Toc199596341" w:history="1">
+            <w:r>
+              <w:rPr>
+                <w:rStyle w:val="Hyperlink"/>
+                <w:noProof/>
+              </w:rPr>
+              <w:t>Space City: Major Industries</w:t>
+            </w:r>
+            <w:r>
+              <w:rPr>
+                <w:noProof/>
+                <w:webHidden/>
+              </w:rPr>
+              <w:tab/>
+            </w:r>
+            <w:r>
+              <w:rPr>
+                <w:noProof/>
+                <w:webHidden/>
+              </w:rPr>
+              <w:fldChar w:fldCharType="begin"/>
+            </w:r>
+            <w:r>
+              <w:rPr>
+                <w:noProof/>
+                <w:webHidden/>
+              </w:rPr>
+              <w:instrText xml:space="preserve"> PAGEREF _Toc199596341 \h </w:instrText>
             </w:r>
             <w:r>
               <w:rPr>
@@ -953,13 +1169,13 @@
               <w14:ligatures w14:val="standardContextual"/>
             </w:rPr>
           </w:pPr>
-          <w:hyperlink w:anchor="_Toc198818673" w:history="1">
+          <w:hyperlink w:anchor="_Toc199596342" w:history="1">
             <w:r>
               <w:rPr>
                 <w:rStyle w:val="Hyperlink"/>
                 <w:noProof/>
               </w:rPr>
-              <w:t>Executive Summary</w:t>
+              <w:t>Results</w:t>
             </w:r>
             <w:r>
               <w:rPr>
@@ -980,7 +1196,7 @@
                 <w:noProof/>
                 <w:webHidden/>
               </w:rPr>
-              <w:instrText xml:space="preserve"> PAGEREF _Toc198818673 \h </w:instrText>
+              <w:instrText xml:space="preserve"> PAGEREF _Toc199596342 \h </w:instrText>
             </w:r>
             <w:r>
               <w:rPr>
@@ -1000,7 +1216,367 @@
                 <w:noProof/>
                 <w:webHidden/>
               </w:rPr>
-              <w:t>3</w:t>
+              <w:t>5</w:t>
+            </w:r>
+            <w:r>
+              <w:rPr>
+                <w:noProof/>
+                <w:webHidden/>
+              </w:rPr>
+              <w:fldChar w:fldCharType="end"/>
+            </w:r>
+          </w:hyperlink>
+        </w:p>
+        <w:p>
+          <w:pPr>
+            <w:pStyle w:val="TOC2"/>
+            <w:tabs>
+              <w:tab w:val="right" w:leader="dot" w:pos="9350"/>
+            </w:tabs>
+            <w:rPr>
+              <w:rFonts w:asciiTheme="minorHAnsi" w:eastAsiaTheme="minorEastAsia" w:hAnsiTheme="minorHAnsi"/>
+              <w:noProof/>
+              <w:kern w:val="2"/>
+              <w:szCs w:val="24"/>
+              <w14:ligatures w14:val="standardContextual"/>
+            </w:rPr>
+          </w:pPr>
+          <w:hyperlink w:anchor="_Toc199596343" w:history="1">
+            <w:r>
+              <w:rPr>
+                <w:rStyle w:val="Hyperlink"/>
+                <w:noProof/>
+              </w:rPr>
+              <w:t>Climate Data</w:t>
+            </w:r>
+            <w:r>
+              <w:rPr>
+                <w:noProof/>
+                <w:webHidden/>
+              </w:rPr>
+              <w:tab/>
+            </w:r>
+            <w:r>
+              <w:rPr>
+                <w:noProof/>
+                <w:webHidden/>
+              </w:rPr>
+              <w:fldChar w:fldCharType="begin"/>
+            </w:r>
+            <w:r>
+              <w:rPr>
+                <w:noProof/>
+                <w:webHidden/>
+              </w:rPr>
+              <w:instrText xml:space="preserve"> PAGEREF _Toc199596343 \h </w:instrText>
+            </w:r>
+            <w:r>
+              <w:rPr>
+                <w:noProof/>
+                <w:webHidden/>
+              </w:rPr>
+            </w:r>
+            <w:r>
+              <w:rPr>
+                <w:noProof/>
+                <w:webHidden/>
+              </w:rPr>
+              <w:fldChar w:fldCharType="separate"/>
+            </w:r>
+            <w:r>
+              <w:rPr>
+                <w:noProof/>
+                <w:webHidden/>
+              </w:rPr>
+              <w:t>5</w:t>
+            </w:r>
+            <w:r>
+              <w:rPr>
+                <w:noProof/>
+                <w:webHidden/>
+              </w:rPr>
+              <w:fldChar w:fldCharType="end"/>
+            </w:r>
+          </w:hyperlink>
+        </w:p>
+        <w:p>
+          <w:pPr>
+            <w:pStyle w:val="TOC3"/>
+            <w:tabs>
+              <w:tab w:val="right" w:leader="dot" w:pos="9350"/>
+            </w:tabs>
+            <w:rPr>
+              <w:rFonts w:asciiTheme="minorHAnsi" w:eastAsiaTheme="minorEastAsia" w:hAnsiTheme="minorHAnsi"/>
+              <w:noProof/>
+              <w:kern w:val="2"/>
+              <w:szCs w:val="24"/>
+              <w14:ligatures w14:val="standardContextual"/>
+            </w:rPr>
+          </w:pPr>
+          <w:hyperlink w:anchor="_Toc199596344" w:history="1">
+            <w:r>
+              <w:rPr>
+                <w:rStyle w:val="Hyperlink"/>
+                <w:noProof/>
+              </w:rPr>
+              <w:t>Average Temperatures</w:t>
+            </w:r>
+            <w:r>
+              <w:rPr>
+                <w:noProof/>
+                <w:webHidden/>
+              </w:rPr>
+              <w:tab/>
+            </w:r>
+            <w:r>
+              <w:rPr>
+                <w:noProof/>
+                <w:webHidden/>
+              </w:rPr>
+              <w:fldChar w:fldCharType="begin"/>
+            </w:r>
+            <w:r>
+              <w:rPr>
+                <w:noProof/>
+                <w:webHidden/>
+              </w:rPr>
+              <w:instrText xml:space="preserve"> PAGEREF _Toc199596344 \h </w:instrText>
+            </w:r>
+            <w:r>
+              <w:rPr>
+                <w:noProof/>
+                <w:webHidden/>
+              </w:rPr>
+            </w:r>
+            <w:r>
+              <w:rPr>
+                <w:noProof/>
+                <w:webHidden/>
+              </w:rPr>
+              <w:fldChar w:fldCharType="separate"/>
+            </w:r>
+            <w:r>
+              <w:rPr>
+                <w:noProof/>
+                <w:webHidden/>
+              </w:rPr>
+              <w:t>5</w:t>
+            </w:r>
+            <w:r>
+              <w:rPr>
+                <w:noProof/>
+                <w:webHidden/>
+              </w:rPr>
+              <w:fldChar w:fldCharType="end"/>
+            </w:r>
+          </w:hyperlink>
+        </w:p>
+        <w:p>
+          <w:pPr>
+            <w:pStyle w:val="TOC3"/>
+            <w:tabs>
+              <w:tab w:val="right" w:leader="dot" w:pos="9350"/>
+            </w:tabs>
+            <w:rPr>
+              <w:rFonts w:asciiTheme="minorHAnsi" w:eastAsiaTheme="minorEastAsia" w:hAnsiTheme="minorHAnsi"/>
+              <w:noProof/>
+              <w:kern w:val="2"/>
+              <w:szCs w:val="24"/>
+              <w14:ligatures w14:val="standardContextual"/>
+            </w:rPr>
+          </w:pPr>
+          <w:hyperlink w:anchor="_Toc199596345" w:history="1">
+            <w:r>
+              <w:rPr>
+                <w:rStyle w:val="Hyperlink"/>
+                <w:noProof/>
+              </w:rPr>
+              <w:t>Annual Precipitation</w:t>
+            </w:r>
+            <w:r>
+              <w:rPr>
+                <w:noProof/>
+                <w:webHidden/>
+              </w:rPr>
+              <w:tab/>
+            </w:r>
+            <w:r>
+              <w:rPr>
+                <w:noProof/>
+                <w:webHidden/>
+              </w:rPr>
+              <w:fldChar w:fldCharType="begin"/>
+            </w:r>
+            <w:r>
+              <w:rPr>
+                <w:noProof/>
+                <w:webHidden/>
+              </w:rPr>
+              <w:instrText xml:space="preserve"> PAGEREF _Toc199596345 \h </w:instrText>
+            </w:r>
+            <w:r>
+              <w:rPr>
+                <w:noProof/>
+                <w:webHidden/>
+              </w:rPr>
+            </w:r>
+            <w:r>
+              <w:rPr>
+                <w:noProof/>
+                <w:webHidden/>
+              </w:rPr>
+              <w:fldChar w:fldCharType="separate"/>
+            </w:r>
+            <w:r>
+              <w:rPr>
+                <w:noProof/>
+                <w:webHidden/>
+              </w:rPr>
+              <w:t>7</w:t>
+            </w:r>
+            <w:r>
+              <w:rPr>
+                <w:noProof/>
+                <w:webHidden/>
+              </w:rPr>
+              <w:fldChar w:fldCharType="end"/>
+            </w:r>
+          </w:hyperlink>
+        </w:p>
+        <w:p>
+          <w:pPr>
+            <w:pStyle w:val="TOC2"/>
+            <w:tabs>
+              <w:tab w:val="right" w:leader="dot" w:pos="9350"/>
+            </w:tabs>
+            <w:rPr>
+              <w:rFonts w:asciiTheme="minorHAnsi" w:eastAsiaTheme="minorEastAsia" w:hAnsiTheme="minorHAnsi"/>
+              <w:noProof/>
+              <w:kern w:val="2"/>
+              <w:szCs w:val="24"/>
+              <w14:ligatures w14:val="standardContextual"/>
+            </w:rPr>
+          </w:pPr>
+          <w:hyperlink w:anchor="_Toc199596346" w:history="1">
+            <w:r>
+              <w:rPr>
+                <w:rStyle w:val="Hyperlink"/>
+                <w:noProof/>
+              </w:rPr>
+              <w:t>Energy Industry Growth</w:t>
+            </w:r>
+            <w:r>
+              <w:rPr>
+                <w:noProof/>
+                <w:webHidden/>
+              </w:rPr>
+              <w:tab/>
+            </w:r>
+            <w:r>
+              <w:rPr>
+                <w:noProof/>
+                <w:webHidden/>
+              </w:rPr>
+              <w:fldChar w:fldCharType="begin"/>
+            </w:r>
+            <w:r>
+              <w:rPr>
+                <w:noProof/>
+                <w:webHidden/>
+              </w:rPr>
+              <w:instrText xml:space="preserve"> PAGEREF _Toc199596346 \h </w:instrText>
+            </w:r>
+            <w:r>
+              <w:rPr>
+                <w:noProof/>
+                <w:webHidden/>
+              </w:rPr>
+            </w:r>
+            <w:r>
+              <w:rPr>
+                <w:noProof/>
+                <w:webHidden/>
+              </w:rPr>
+              <w:fldChar w:fldCharType="separate"/>
+            </w:r>
+            <w:r>
+              <w:rPr>
+                <w:noProof/>
+                <w:webHidden/>
+              </w:rPr>
+              <w:t>10</w:t>
+            </w:r>
+            <w:r>
+              <w:rPr>
+                <w:noProof/>
+                <w:webHidden/>
+              </w:rPr>
+              <w:fldChar w:fldCharType="end"/>
+            </w:r>
+          </w:hyperlink>
+        </w:p>
+        <w:p>
+          <w:pPr>
+            <w:pStyle w:val="TOC2"/>
+            <w:tabs>
+              <w:tab w:val="right" w:leader="dot" w:pos="9350"/>
+            </w:tabs>
+            <w:rPr>
+              <w:rFonts w:asciiTheme="minorHAnsi" w:eastAsiaTheme="minorEastAsia" w:hAnsiTheme="minorHAnsi"/>
+              <w:noProof/>
+              <w:kern w:val="2"/>
+              <w:szCs w:val="24"/>
+              <w14:ligatures w14:val="standardContextual"/>
+            </w:rPr>
+          </w:pPr>
+          <w:hyperlink w:anchor="_Toc199596347" w:history="1">
+            <w:r>
+              <w:rPr>
+                <w:rStyle w:val="Hyperlink"/>
+                <w:noProof/>
+              </w:rPr>
+              <w:t>Waste Management</w:t>
+            </w:r>
+            <w:r>
+              <w:rPr>
+                <w:noProof/>
+                <w:webHidden/>
+              </w:rPr>
+              <w:tab/>
+            </w:r>
+            <w:r>
+              <w:rPr>
+                <w:noProof/>
+                <w:webHidden/>
+              </w:rPr>
+              <w:fldChar w:fldCharType="begin"/>
+            </w:r>
+            <w:r>
+              <w:rPr>
+                <w:noProof/>
+                <w:webHidden/>
+              </w:rPr>
+              <w:instrText xml:space="preserve"> PAGEREF _Toc199596347 \h </w:instrText>
+            </w:r>
+            <w:r>
+              <w:rPr>
+                <w:noProof/>
+                <w:webHidden/>
+              </w:rPr>
+            </w:r>
+            <w:r>
+              <w:rPr>
+                <w:noProof/>
+                <w:webHidden/>
+              </w:rPr>
+              <w:fldChar w:fldCharType="separate"/>
+            </w:r>
+            <w:r>
+              <w:rPr>
+                <w:noProof/>
+                <w:webHidden/>
+              </w:rPr>
+              <w:t>11</w:t>
             </w:r>
             <w:r>
               <w:rPr>
@@ -1025,13 +1601,13 @@
               <w14:ligatures w14:val="standardContextual"/>
             </w:rPr>
           </w:pPr>
-          <w:hyperlink w:anchor="_Toc198818674" w:history="1">
+          <w:hyperlink w:anchor="_Toc199596348" w:history="1">
             <w:r>
               <w:rPr>
                 <w:rStyle w:val="Hyperlink"/>
                 <w:noProof/>
               </w:rPr>
-              <w:t>Introduction</w:t>
+              <w:t>Effects of Climate Change on Houston</w:t>
             </w:r>
             <w:r>
               <w:rPr>
@@ -1052,7 +1628,7 @@
                 <w:noProof/>
                 <w:webHidden/>
               </w:rPr>
-              <w:instrText xml:space="preserve"> PAGEREF _Toc198818674 \h </w:instrText>
+              <w:instrText xml:space="preserve"> PAGEREF _Toc199596348 \h </w:instrText>
             </w:r>
             <w:r>
               <w:rPr>
@@ -1072,7 +1648,7 @@
                 <w:noProof/>
                 <w:webHidden/>
               </w:rPr>
-              <w:t>3</w:t>
+              <w:t>11</w:t>
             </w:r>
             <w:r>
               <w:rPr>
@@ -1097,13 +1673,13 @@
               <w14:ligatures w14:val="standardContextual"/>
             </w:rPr>
           </w:pPr>
-          <w:hyperlink w:anchor="_Toc198818675" w:history="1">
+          <w:hyperlink w:anchor="_Toc199596349" w:history="1">
             <w:r>
               <w:rPr>
                 <w:rStyle w:val="Hyperlink"/>
                 <w:noProof/>
               </w:rPr>
-              <w:t>Howdy, Y’all: The Demographics of ‘Y’all’</w:t>
+              <w:t>Environmental Impact</w:t>
             </w:r>
             <w:r>
               <w:rPr>
@@ -1124,7 +1700,7 @@
                 <w:noProof/>
                 <w:webHidden/>
               </w:rPr>
-              <w:instrText xml:space="preserve"> PAGEREF _Toc198818675 \h </w:instrText>
+              <w:instrText xml:space="preserve"> PAGEREF _Toc199596349 \h </w:instrText>
             </w:r>
             <w:r>
               <w:rPr>
@@ -1144,7 +1720,7 @@
                 <w:noProof/>
                 <w:webHidden/>
               </w:rPr>
-              <w:t>3</w:t>
+              <w:t>11</w:t>
             </w:r>
             <w:r>
               <w:rPr>
@@ -1169,13 +1745,13 @@
               <w14:ligatures w14:val="standardContextual"/>
             </w:rPr>
           </w:pPr>
-          <w:hyperlink w:anchor="_Toc198818676" w:history="1">
+          <w:hyperlink w:anchor="_Toc199596350" w:history="1">
             <w:r>
               <w:rPr>
                 <w:rStyle w:val="Hyperlink"/>
                 <w:noProof/>
               </w:rPr>
-              <w:t>Bayou City: The Local Environment</w:t>
+              <w:t>Public Health Impact</w:t>
             </w:r>
             <w:r>
               <w:rPr>
@@ -1196,7 +1772,7 @@
                 <w:noProof/>
                 <w:webHidden/>
               </w:rPr>
-              <w:instrText xml:space="preserve"> PAGEREF _Toc198818676 \h </w:instrText>
+              <w:instrText xml:space="preserve"> PAGEREF _Toc199596350 \h </w:instrText>
             </w:r>
             <w:r>
               <w:rPr>
@@ -1216,7 +1792,7 @@
                 <w:noProof/>
                 <w:webHidden/>
               </w:rPr>
-              <w:t>4</w:t>
+              <w:t>11</w:t>
             </w:r>
             <w:r>
               <w:rPr>
@@ -1241,13 +1817,13 @@
               <w14:ligatures w14:val="standardContextual"/>
             </w:rPr>
           </w:pPr>
-          <w:hyperlink w:anchor="_Toc198818677" w:history="1">
+          <w:hyperlink w:anchor="_Toc199596351" w:history="1">
             <w:r>
               <w:rPr>
                 <w:rStyle w:val="Hyperlink"/>
                 <w:noProof/>
               </w:rPr>
-              <w:t>Space City: Major Industries</w:t>
+              <w:t>Economic Impact</w:t>
             </w:r>
             <w:r>
               <w:rPr>
@@ -1268,7 +1844,7 @@
                 <w:noProof/>
                 <w:webHidden/>
               </w:rPr>
-              <w:instrText xml:space="preserve"> PAGEREF _Toc198818677 \h </w:instrText>
+              <w:instrText xml:space="preserve"> PAGEREF _Toc199596351 \h </w:instrText>
             </w:r>
             <w:r>
               <w:rPr>
@@ -1288,7 +1864,79 @@
                 <w:noProof/>
                 <w:webHidden/>
               </w:rPr>
-              <w:t>4</w:t>
+              <w:t>12</w:t>
+            </w:r>
+            <w:r>
+              <w:rPr>
+                <w:noProof/>
+                <w:webHidden/>
+              </w:rPr>
+              <w:fldChar w:fldCharType="end"/>
+            </w:r>
+          </w:hyperlink>
+        </w:p>
+        <w:p>
+          <w:pPr>
+            <w:pStyle w:val="TOC2"/>
+            <w:tabs>
+              <w:tab w:val="right" w:leader="dot" w:pos="9350"/>
+            </w:tabs>
+            <w:rPr>
+              <w:rFonts w:asciiTheme="minorHAnsi" w:eastAsiaTheme="minorEastAsia" w:hAnsiTheme="minorHAnsi"/>
+              <w:noProof/>
+              <w:kern w:val="2"/>
+              <w:szCs w:val="24"/>
+              <w14:ligatures w14:val="standardContextual"/>
+            </w:rPr>
+          </w:pPr>
+          <w:hyperlink w:anchor="_Toc199596352" w:history="1">
+            <w:r>
+              <w:rPr>
+                <w:rStyle w:val="Hyperlink"/>
+                <w:noProof/>
+              </w:rPr>
+              <w:t>Clutch City? A Plan of Action</w:t>
+            </w:r>
+            <w:r>
+              <w:rPr>
+                <w:noProof/>
+                <w:webHidden/>
+              </w:rPr>
+              <w:tab/>
+            </w:r>
+            <w:r>
+              <w:rPr>
+                <w:noProof/>
+                <w:webHidden/>
+              </w:rPr>
+              <w:fldChar w:fldCharType="begin"/>
+            </w:r>
+            <w:r>
+              <w:rPr>
+                <w:noProof/>
+                <w:webHidden/>
+              </w:rPr>
+              <w:instrText xml:space="preserve"> PAGEREF _Toc199596352 \h </w:instrText>
+            </w:r>
+            <w:r>
+              <w:rPr>
+                <w:noProof/>
+                <w:webHidden/>
+              </w:rPr>
+            </w:r>
+            <w:r>
+              <w:rPr>
+                <w:noProof/>
+                <w:webHidden/>
+              </w:rPr>
+              <w:fldChar w:fldCharType="separate"/>
+            </w:r>
+            <w:r>
+              <w:rPr>
+                <w:noProof/>
+                <w:webHidden/>
+              </w:rPr>
+              <w:t>12</w:t>
             </w:r>
             <w:r>
               <w:rPr>
@@ -1313,13 +1961,13 @@
               <w14:ligatures w14:val="standardContextual"/>
             </w:rPr>
           </w:pPr>
-          <w:hyperlink w:anchor="_Toc198818678" w:history="1">
+          <w:hyperlink w:anchor="_Toc199596353" w:history="1">
             <w:r>
               <w:rPr>
                 <w:rStyle w:val="Hyperlink"/>
                 <w:noProof/>
               </w:rPr>
-              <w:t>Results</w:t>
+              <w:t>Conclusion</w:t>
             </w:r>
             <w:r>
               <w:rPr>
@@ -1340,7 +1988,7 @@
                 <w:noProof/>
                 <w:webHidden/>
               </w:rPr>
-              <w:instrText xml:space="preserve"> PAGEREF _Toc198818678 \h </w:instrText>
+              <w:instrText xml:space="preserve"> PAGEREF _Toc199596353 \h </w:instrText>
             </w:r>
             <w:r>
               <w:rPr>
@@ -1360,367 +2008,7 @@
                 <w:noProof/>
                 <w:webHidden/>
               </w:rPr>
-              <w:t>6</w:t>
-            </w:r>
-            <w:r>
-              <w:rPr>
-                <w:noProof/>
-                <w:webHidden/>
-              </w:rPr>
-              <w:fldChar w:fldCharType="end"/>
-            </w:r>
-          </w:hyperlink>
-        </w:p>
-        <w:p>
-          <w:pPr>
-            <w:pStyle w:val="TOC2"/>
-            <w:tabs>
-              <w:tab w:val="right" w:leader="dot" w:pos="9350"/>
-            </w:tabs>
-            <w:rPr>
-              <w:rFonts w:asciiTheme="minorHAnsi" w:eastAsiaTheme="minorEastAsia" w:hAnsiTheme="minorHAnsi"/>
-              <w:noProof/>
-              <w:kern w:val="2"/>
-              <w:szCs w:val="24"/>
-              <w14:ligatures w14:val="standardContextual"/>
-            </w:rPr>
-          </w:pPr>
-          <w:hyperlink w:anchor="_Toc198818679" w:history="1">
-            <w:r>
-              <w:rPr>
-                <w:rStyle w:val="Hyperlink"/>
-                <w:noProof/>
-              </w:rPr>
-              <w:t>Climate Data</w:t>
-            </w:r>
-            <w:r>
-              <w:rPr>
-                <w:noProof/>
-                <w:webHidden/>
-              </w:rPr>
-              <w:tab/>
-            </w:r>
-            <w:r>
-              <w:rPr>
-                <w:noProof/>
-                <w:webHidden/>
-              </w:rPr>
-              <w:fldChar w:fldCharType="begin"/>
-            </w:r>
-            <w:r>
-              <w:rPr>
-                <w:noProof/>
-                <w:webHidden/>
-              </w:rPr>
-              <w:instrText xml:space="preserve"> PAGEREF _Toc198818679 \h </w:instrText>
-            </w:r>
-            <w:r>
-              <w:rPr>
-                <w:noProof/>
-                <w:webHidden/>
-              </w:rPr>
-            </w:r>
-            <w:r>
-              <w:rPr>
-                <w:noProof/>
-                <w:webHidden/>
-              </w:rPr>
-              <w:fldChar w:fldCharType="separate"/>
-            </w:r>
-            <w:r>
-              <w:rPr>
-                <w:noProof/>
-                <w:webHidden/>
-              </w:rPr>
-              <w:t>6</w:t>
-            </w:r>
-            <w:r>
-              <w:rPr>
-                <w:noProof/>
-                <w:webHidden/>
-              </w:rPr>
-              <w:fldChar w:fldCharType="end"/>
-            </w:r>
-          </w:hyperlink>
-        </w:p>
-        <w:p>
-          <w:pPr>
-            <w:pStyle w:val="TOC3"/>
-            <w:tabs>
-              <w:tab w:val="right" w:leader="dot" w:pos="9350"/>
-            </w:tabs>
-            <w:rPr>
-              <w:rFonts w:asciiTheme="minorHAnsi" w:eastAsiaTheme="minorEastAsia" w:hAnsiTheme="minorHAnsi"/>
-              <w:noProof/>
-              <w:kern w:val="2"/>
-              <w:szCs w:val="24"/>
-              <w14:ligatures w14:val="standardContextual"/>
-            </w:rPr>
-          </w:pPr>
-          <w:hyperlink w:anchor="_Toc198818680" w:history="1">
-            <w:r>
-              <w:rPr>
-                <w:rStyle w:val="Hyperlink"/>
-                <w:noProof/>
-              </w:rPr>
-              <w:t>Average Temperatures</w:t>
-            </w:r>
-            <w:r>
-              <w:rPr>
-                <w:noProof/>
-                <w:webHidden/>
-              </w:rPr>
-              <w:tab/>
-            </w:r>
-            <w:r>
-              <w:rPr>
-                <w:noProof/>
-                <w:webHidden/>
-              </w:rPr>
-              <w:fldChar w:fldCharType="begin"/>
-            </w:r>
-            <w:r>
-              <w:rPr>
-                <w:noProof/>
-                <w:webHidden/>
-              </w:rPr>
-              <w:instrText xml:space="preserve"> PAGEREF _Toc198818680 \h </w:instrText>
-            </w:r>
-            <w:r>
-              <w:rPr>
-                <w:noProof/>
-                <w:webHidden/>
-              </w:rPr>
-            </w:r>
-            <w:r>
-              <w:rPr>
-                <w:noProof/>
-                <w:webHidden/>
-              </w:rPr>
-              <w:fldChar w:fldCharType="separate"/>
-            </w:r>
-            <w:r>
-              <w:rPr>
-                <w:noProof/>
-                <w:webHidden/>
-              </w:rPr>
-              <w:t>6</w:t>
-            </w:r>
-            <w:r>
-              <w:rPr>
-                <w:noProof/>
-                <w:webHidden/>
-              </w:rPr>
-              <w:fldChar w:fldCharType="end"/>
-            </w:r>
-          </w:hyperlink>
-        </w:p>
-        <w:p>
-          <w:pPr>
-            <w:pStyle w:val="TOC3"/>
-            <w:tabs>
-              <w:tab w:val="right" w:leader="dot" w:pos="9350"/>
-            </w:tabs>
-            <w:rPr>
-              <w:rFonts w:asciiTheme="minorHAnsi" w:eastAsiaTheme="minorEastAsia" w:hAnsiTheme="minorHAnsi"/>
-              <w:noProof/>
-              <w:kern w:val="2"/>
-              <w:szCs w:val="24"/>
-              <w14:ligatures w14:val="standardContextual"/>
-            </w:rPr>
-          </w:pPr>
-          <w:hyperlink w:anchor="_Toc198818681" w:history="1">
-            <w:r>
-              <w:rPr>
-                <w:rStyle w:val="Hyperlink"/>
-                <w:noProof/>
-              </w:rPr>
-              <w:t>Average Precipitation</w:t>
-            </w:r>
-            <w:r>
-              <w:rPr>
-                <w:noProof/>
-                <w:webHidden/>
-              </w:rPr>
-              <w:tab/>
-            </w:r>
-            <w:r>
-              <w:rPr>
-                <w:noProof/>
-                <w:webHidden/>
-              </w:rPr>
-              <w:fldChar w:fldCharType="begin"/>
-            </w:r>
-            <w:r>
-              <w:rPr>
-                <w:noProof/>
-                <w:webHidden/>
-              </w:rPr>
-              <w:instrText xml:space="preserve"> PAGEREF _Toc198818681 \h </w:instrText>
-            </w:r>
-            <w:r>
-              <w:rPr>
-                <w:noProof/>
-                <w:webHidden/>
-              </w:rPr>
-            </w:r>
-            <w:r>
-              <w:rPr>
-                <w:noProof/>
-                <w:webHidden/>
-              </w:rPr>
-              <w:fldChar w:fldCharType="separate"/>
-            </w:r>
-            <w:r>
-              <w:rPr>
-                <w:noProof/>
-                <w:webHidden/>
-              </w:rPr>
-              <w:t>8</w:t>
-            </w:r>
-            <w:r>
-              <w:rPr>
-                <w:noProof/>
-                <w:webHidden/>
-              </w:rPr>
-              <w:fldChar w:fldCharType="end"/>
-            </w:r>
-          </w:hyperlink>
-        </w:p>
-        <w:p>
-          <w:pPr>
-            <w:pStyle w:val="TOC2"/>
-            <w:tabs>
-              <w:tab w:val="right" w:leader="dot" w:pos="9350"/>
-            </w:tabs>
-            <w:rPr>
-              <w:rFonts w:asciiTheme="minorHAnsi" w:eastAsiaTheme="minorEastAsia" w:hAnsiTheme="minorHAnsi"/>
-              <w:noProof/>
-              <w:kern w:val="2"/>
-              <w:szCs w:val="24"/>
-              <w14:ligatures w14:val="standardContextual"/>
-            </w:rPr>
-          </w:pPr>
-          <w:hyperlink w:anchor="_Toc198818682" w:history="1">
-            <w:r>
-              <w:rPr>
-                <w:rStyle w:val="Hyperlink"/>
-                <w:noProof/>
-              </w:rPr>
-              <w:t>Energy Industry Growth</w:t>
-            </w:r>
-            <w:r>
-              <w:rPr>
-                <w:noProof/>
-                <w:webHidden/>
-              </w:rPr>
-              <w:tab/>
-            </w:r>
-            <w:r>
-              <w:rPr>
-                <w:noProof/>
-                <w:webHidden/>
-              </w:rPr>
-              <w:fldChar w:fldCharType="begin"/>
-            </w:r>
-            <w:r>
-              <w:rPr>
-                <w:noProof/>
-                <w:webHidden/>
-              </w:rPr>
-              <w:instrText xml:space="preserve"> PAGEREF _Toc198818682 \h </w:instrText>
-            </w:r>
-            <w:r>
-              <w:rPr>
-                <w:noProof/>
-                <w:webHidden/>
-              </w:rPr>
-            </w:r>
-            <w:r>
-              <w:rPr>
-                <w:noProof/>
-                <w:webHidden/>
-              </w:rPr>
-              <w:fldChar w:fldCharType="separate"/>
-            </w:r>
-            <w:r>
-              <w:rPr>
-                <w:noProof/>
-                <w:webHidden/>
-              </w:rPr>
-              <w:t>11</w:t>
-            </w:r>
-            <w:r>
-              <w:rPr>
-                <w:noProof/>
-                <w:webHidden/>
-              </w:rPr>
-              <w:fldChar w:fldCharType="end"/>
-            </w:r>
-          </w:hyperlink>
-        </w:p>
-        <w:p>
-          <w:pPr>
-            <w:pStyle w:val="TOC2"/>
-            <w:tabs>
-              <w:tab w:val="right" w:leader="dot" w:pos="9350"/>
-            </w:tabs>
-            <w:rPr>
-              <w:rFonts w:asciiTheme="minorHAnsi" w:eastAsiaTheme="minorEastAsia" w:hAnsiTheme="minorHAnsi"/>
-              <w:noProof/>
-              <w:kern w:val="2"/>
-              <w:szCs w:val="24"/>
-              <w14:ligatures w14:val="standardContextual"/>
-            </w:rPr>
-          </w:pPr>
-          <w:hyperlink w:anchor="_Toc198818683" w:history="1">
-            <w:r>
-              <w:rPr>
-                <w:rStyle w:val="Hyperlink"/>
-                <w:noProof/>
-              </w:rPr>
-              <w:t>Waste Management</w:t>
-            </w:r>
-            <w:r>
-              <w:rPr>
-                <w:noProof/>
-                <w:webHidden/>
-              </w:rPr>
-              <w:tab/>
-            </w:r>
-            <w:r>
-              <w:rPr>
-                <w:noProof/>
-                <w:webHidden/>
-              </w:rPr>
-              <w:fldChar w:fldCharType="begin"/>
-            </w:r>
-            <w:r>
-              <w:rPr>
-                <w:noProof/>
-                <w:webHidden/>
-              </w:rPr>
-              <w:instrText xml:space="preserve"> PAGEREF _Toc198818683 \h </w:instrText>
-            </w:r>
-            <w:r>
-              <w:rPr>
-                <w:noProof/>
-                <w:webHidden/>
-              </w:rPr>
-            </w:r>
-            <w:r>
-              <w:rPr>
-                <w:noProof/>
-                <w:webHidden/>
-              </w:rPr>
-              <w:fldChar w:fldCharType="separate"/>
-            </w:r>
-            <w:r>
-              <w:rPr>
-                <w:noProof/>
-                <w:webHidden/>
-              </w:rPr>
-              <w:t>11</w:t>
+              <w:t>13</w:t>
             </w:r>
             <w:r>
               <w:rPr>
@@ -1745,13 +2033,13 @@
               <w14:ligatures w14:val="standardContextual"/>
             </w:rPr>
           </w:pPr>
-          <w:hyperlink w:anchor="_Toc198818684" w:history="1">
+          <w:hyperlink w:anchor="_Toc199596354" w:history="1">
             <w:r>
               <w:rPr>
                 <w:rStyle w:val="Hyperlink"/>
                 <w:noProof/>
               </w:rPr>
-              <w:t>Discussion</w:t>
+              <w:t>References</w:t>
             </w:r>
             <w:r>
               <w:rPr>
@@ -1772,655 +2060,7 @@
                 <w:noProof/>
                 <w:webHidden/>
               </w:rPr>
-              <w:instrText xml:space="preserve"> PAGEREF _Toc198818684 \h </w:instrText>
-            </w:r>
-            <w:r>
-              <w:rPr>
-                <w:noProof/>
-                <w:webHidden/>
-              </w:rPr>
-            </w:r>
-            <w:r>
-              <w:rPr>
-                <w:noProof/>
-                <w:webHidden/>
-              </w:rPr>
-              <w:fldChar w:fldCharType="separate"/>
-            </w:r>
-            <w:r>
-              <w:rPr>
-                <w:noProof/>
-                <w:webHidden/>
-              </w:rPr>
-              <w:t>11</w:t>
-            </w:r>
-            <w:r>
-              <w:rPr>
-                <w:noProof/>
-                <w:webHidden/>
-              </w:rPr>
-              <w:fldChar w:fldCharType="end"/>
-            </w:r>
-          </w:hyperlink>
-        </w:p>
-        <w:p>
-          <w:pPr>
-            <w:pStyle w:val="TOC2"/>
-            <w:tabs>
-              <w:tab w:val="right" w:leader="dot" w:pos="9350"/>
-            </w:tabs>
-            <w:rPr>
-              <w:rFonts w:asciiTheme="minorHAnsi" w:eastAsiaTheme="minorEastAsia" w:hAnsiTheme="minorHAnsi"/>
-              <w:noProof/>
-              <w:kern w:val="2"/>
-              <w:szCs w:val="24"/>
-              <w14:ligatures w14:val="standardContextual"/>
-            </w:rPr>
-          </w:pPr>
-          <w:hyperlink w:anchor="_Toc198818685" w:history="1">
-            <w:r>
-              <w:rPr>
-                <w:rStyle w:val="Hyperlink"/>
-                <w:noProof/>
-              </w:rPr>
-              <w:t>Effects of Climate Change on Houston</w:t>
-            </w:r>
-            <w:r>
-              <w:rPr>
-                <w:noProof/>
-                <w:webHidden/>
-              </w:rPr>
-              <w:tab/>
-            </w:r>
-            <w:r>
-              <w:rPr>
-                <w:noProof/>
-                <w:webHidden/>
-              </w:rPr>
-              <w:fldChar w:fldCharType="begin"/>
-            </w:r>
-            <w:r>
-              <w:rPr>
-                <w:noProof/>
-                <w:webHidden/>
-              </w:rPr>
-              <w:instrText xml:space="preserve"> PAGEREF _Toc198818685 \h </w:instrText>
-            </w:r>
-            <w:r>
-              <w:rPr>
-                <w:noProof/>
-                <w:webHidden/>
-              </w:rPr>
-            </w:r>
-            <w:r>
-              <w:rPr>
-                <w:noProof/>
-                <w:webHidden/>
-              </w:rPr>
-              <w:fldChar w:fldCharType="separate"/>
-            </w:r>
-            <w:r>
-              <w:rPr>
-                <w:noProof/>
-                <w:webHidden/>
-              </w:rPr>
-              <w:t>11</w:t>
-            </w:r>
-            <w:r>
-              <w:rPr>
-                <w:noProof/>
-                <w:webHidden/>
-              </w:rPr>
-              <w:fldChar w:fldCharType="end"/>
-            </w:r>
-          </w:hyperlink>
-        </w:p>
-        <w:p>
-          <w:pPr>
-            <w:pStyle w:val="TOC3"/>
-            <w:tabs>
-              <w:tab w:val="right" w:leader="dot" w:pos="9350"/>
-            </w:tabs>
-            <w:rPr>
-              <w:rFonts w:asciiTheme="minorHAnsi" w:eastAsiaTheme="minorEastAsia" w:hAnsiTheme="minorHAnsi"/>
-              <w:noProof/>
-              <w:kern w:val="2"/>
-              <w:szCs w:val="24"/>
-              <w14:ligatures w14:val="standardContextual"/>
-            </w:rPr>
-          </w:pPr>
-          <w:hyperlink w:anchor="_Toc198818686" w:history="1">
-            <w:r>
-              <w:rPr>
-                <w:rStyle w:val="Hyperlink"/>
-                <w:noProof/>
-              </w:rPr>
-              <w:t>Environmental Impact</w:t>
-            </w:r>
-            <w:r>
-              <w:rPr>
-                <w:noProof/>
-                <w:webHidden/>
-              </w:rPr>
-              <w:tab/>
-            </w:r>
-            <w:r>
-              <w:rPr>
-                <w:noProof/>
-                <w:webHidden/>
-              </w:rPr>
-              <w:fldChar w:fldCharType="begin"/>
-            </w:r>
-            <w:r>
-              <w:rPr>
-                <w:noProof/>
-                <w:webHidden/>
-              </w:rPr>
-              <w:instrText xml:space="preserve"> PAGEREF _Toc198818686 \h </w:instrText>
-            </w:r>
-            <w:r>
-              <w:rPr>
-                <w:noProof/>
-                <w:webHidden/>
-              </w:rPr>
-            </w:r>
-            <w:r>
-              <w:rPr>
-                <w:noProof/>
-                <w:webHidden/>
-              </w:rPr>
-              <w:fldChar w:fldCharType="separate"/>
-            </w:r>
-            <w:r>
-              <w:rPr>
-                <w:noProof/>
-                <w:webHidden/>
-              </w:rPr>
-              <w:t>11</w:t>
-            </w:r>
-            <w:r>
-              <w:rPr>
-                <w:noProof/>
-                <w:webHidden/>
-              </w:rPr>
-              <w:fldChar w:fldCharType="end"/>
-            </w:r>
-          </w:hyperlink>
-        </w:p>
-        <w:p>
-          <w:pPr>
-            <w:pStyle w:val="TOC3"/>
-            <w:tabs>
-              <w:tab w:val="right" w:leader="dot" w:pos="9350"/>
-            </w:tabs>
-            <w:rPr>
-              <w:rFonts w:asciiTheme="minorHAnsi" w:eastAsiaTheme="minorEastAsia" w:hAnsiTheme="minorHAnsi"/>
-              <w:noProof/>
-              <w:kern w:val="2"/>
-              <w:szCs w:val="24"/>
-              <w14:ligatures w14:val="standardContextual"/>
-            </w:rPr>
-          </w:pPr>
-          <w:hyperlink w:anchor="_Toc198818687" w:history="1">
-            <w:r>
-              <w:rPr>
-                <w:rStyle w:val="Hyperlink"/>
-                <w:noProof/>
-              </w:rPr>
-              <w:t>Public Health Impact</w:t>
-            </w:r>
-            <w:r>
-              <w:rPr>
-                <w:noProof/>
-                <w:webHidden/>
-              </w:rPr>
-              <w:tab/>
-            </w:r>
-            <w:r>
-              <w:rPr>
-                <w:noProof/>
-                <w:webHidden/>
-              </w:rPr>
-              <w:fldChar w:fldCharType="begin"/>
-            </w:r>
-            <w:r>
-              <w:rPr>
-                <w:noProof/>
-                <w:webHidden/>
-              </w:rPr>
-              <w:instrText xml:space="preserve"> PAGEREF _Toc198818687 \h </w:instrText>
-            </w:r>
-            <w:r>
-              <w:rPr>
-                <w:noProof/>
-                <w:webHidden/>
-              </w:rPr>
-            </w:r>
-            <w:r>
-              <w:rPr>
-                <w:noProof/>
-                <w:webHidden/>
-              </w:rPr>
-              <w:fldChar w:fldCharType="separate"/>
-            </w:r>
-            <w:r>
-              <w:rPr>
-                <w:noProof/>
-                <w:webHidden/>
-              </w:rPr>
-              <w:t>12</w:t>
-            </w:r>
-            <w:r>
-              <w:rPr>
-                <w:noProof/>
-                <w:webHidden/>
-              </w:rPr>
-              <w:fldChar w:fldCharType="end"/>
-            </w:r>
-          </w:hyperlink>
-        </w:p>
-        <w:p>
-          <w:pPr>
-            <w:pStyle w:val="TOC3"/>
-            <w:tabs>
-              <w:tab w:val="right" w:leader="dot" w:pos="9350"/>
-            </w:tabs>
-            <w:rPr>
-              <w:rFonts w:asciiTheme="minorHAnsi" w:eastAsiaTheme="minorEastAsia" w:hAnsiTheme="minorHAnsi"/>
-              <w:noProof/>
-              <w:kern w:val="2"/>
-              <w:szCs w:val="24"/>
-              <w14:ligatures w14:val="standardContextual"/>
-            </w:rPr>
-          </w:pPr>
-          <w:hyperlink w:anchor="_Toc198818688" w:history="1">
-            <w:r>
-              <w:rPr>
-                <w:rStyle w:val="Hyperlink"/>
-                <w:noProof/>
-              </w:rPr>
-              <w:t>Economic Impact</w:t>
-            </w:r>
-            <w:r>
-              <w:rPr>
-                <w:noProof/>
-                <w:webHidden/>
-              </w:rPr>
-              <w:tab/>
-            </w:r>
-            <w:r>
-              <w:rPr>
-                <w:noProof/>
-                <w:webHidden/>
-              </w:rPr>
-              <w:fldChar w:fldCharType="begin"/>
-            </w:r>
-            <w:r>
-              <w:rPr>
-                <w:noProof/>
-                <w:webHidden/>
-              </w:rPr>
-              <w:instrText xml:space="preserve"> PAGEREF _Toc198818688 \h </w:instrText>
-            </w:r>
-            <w:r>
-              <w:rPr>
-                <w:noProof/>
-                <w:webHidden/>
-              </w:rPr>
-            </w:r>
-            <w:r>
-              <w:rPr>
-                <w:noProof/>
-                <w:webHidden/>
-              </w:rPr>
-              <w:fldChar w:fldCharType="separate"/>
-            </w:r>
-            <w:r>
-              <w:rPr>
-                <w:noProof/>
-                <w:webHidden/>
-              </w:rPr>
-              <w:t>12</w:t>
-            </w:r>
-            <w:r>
-              <w:rPr>
-                <w:noProof/>
-                <w:webHidden/>
-              </w:rPr>
-              <w:fldChar w:fldCharType="end"/>
-            </w:r>
-          </w:hyperlink>
-        </w:p>
-        <w:p>
-          <w:pPr>
-            <w:pStyle w:val="TOC2"/>
-            <w:tabs>
-              <w:tab w:val="right" w:leader="dot" w:pos="9350"/>
-            </w:tabs>
-            <w:rPr>
-              <w:rFonts w:asciiTheme="minorHAnsi" w:eastAsiaTheme="minorEastAsia" w:hAnsiTheme="minorHAnsi"/>
-              <w:noProof/>
-              <w:kern w:val="2"/>
-              <w:szCs w:val="24"/>
-              <w14:ligatures w14:val="standardContextual"/>
-            </w:rPr>
-          </w:pPr>
-          <w:hyperlink w:anchor="_Toc198818689" w:history="1">
-            <w:r>
-              <w:rPr>
-                <w:rStyle w:val="Hyperlink"/>
-                <w:noProof/>
-              </w:rPr>
-              <w:t>Houston’s Role in Climate Policy</w:t>
-            </w:r>
-            <w:r>
-              <w:rPr>
-                <w:noProof/>
-                <w:webHidden/>
-              </w:rPr>
-              <w:tab/>
-            </w:r>
-            <w:r>
-              <w:rPr>
-                <w:noProof/>
-                <w:webHidden/>
-              </w:rPr>
-              <w:fldChar w:fldCharType="begin"/>
-            </w:r>
-            <w:r>
-              <w:rPr>
-                <w:noProof/>
-                <w:webHidden/>
-              </w:rPr>
-              <w:instrText xml:space="preserve"> PAGEREF _Toc198818689 \h </w:instrText>
-            </w:r>
-            <w:r>
-              <w:rPr>
-                <w:noProof/>
-                <w:webHidden/>
-              </w:rPr>
-            </w:r>
-            <w:r>
-              <w:rPr>
-                <w:noProof/>
-                <w:webHidden/>
-              </w:rPr>
-              <w:fldChar w:fldCharType="separate"/>
-            </w:r>
-            <w:r>
-              <w:rPr>
-                <w:noProof/>
-                <w:webHidden/>
-              </w:rPr>
-              <w:t>12</w:t>
-            </w:r>
-            <w:r>
-              <w:rPr>
-                <w:noProof/>
-                <w:webHidden/>
-              </w:rPr>
-              <w:fldChar w:fldCharType="end"/>
-            </w:r>
-          </w:hyperlink>
-        </w:p>
-        <w:p>
-          <w:pPr>
-            <w:pStyle w:val="TOC3"/>
-            <w:tabs>
-              <w:tab w:val="right" w:leader="dot" w:pos="9350"/>
-            </w:tabs>
-            <w:rPr>
-              <w:rFonts w:asciiTheme="minorHAnsi" w:eastAsiaTheme="minorEastAsia" w:hAnsiTheme="minorHAnsi"/>
-              <w:noProof/>
-              <w:kern w:val="2"/>
-              <w:szCs w:val="24"/>
-              <w14:ligatures w14:val="standardContextual"/>
-            </w:rPr>
-          </w:pPr>
-          <w:hyperlink w:anchor="_Toc198818690" w:history="1">
-            <w:r>
-              <w:rPr>
-                <w:rStyle w:val="Hyperlink"/>
-                <w:noProof/>
-              </w:rPr>
-              <w:t>Global Policies</w:t>
-            </w:r>
-            <w:r>
-              <w:rPr>
-                <w:noProof/>
-                <w:webHidden/>
-              </w:rPr>
-              <w:tab/>
-            </w:r>
-            <w:r>
-              <w:rPr>
-                <w:noProof/>
-                <w:webHidden/>
-              </w:rPr>
-              <w:fldChar w:fldCharType="begin"/>
-            </w:r>
-            <w:r>
-              <w:rPr>
-                <w:noProof/>
-                <w:webHidden/>
-              </w:rPr>
-              <w:instrText xml:space="preserve"> PAGEREF _Toc198818690 \h </w:instrText>
-            </w:r>
-            <w:r>
-              <w:rPr>
-                <w:noProof/>
-                <w:webHidden/>
-              </w:rPr>
-            </w:r>
-            <w:r>
-              <w:rPr>
-                <w:noProof/>
-                <w:webHidden/>
-              </w:rPr>
-              <w:fldChar w:fldCharType="separate"/>
-            </w:r>
-            <w:r>
-              <w:rPr>
-                <w:noProof/>
-                <w:webHidden/>
-              </w:rPr>
-              <w:t>12</w:t>
-            </w:r>
-            <w:r>
-              <w:rPr>
-                <w:noProof/>
-                <w:webHidden/>
-              </w:rPr>
-              <w:fldChar w:fldCharType="end"/>
-            </w:r>
-          </w:hyperlink>
-        </w:p>
-        <w:p>
-          <w:pPr>
-            <w:pStyle w:val="TOC3"/>
-            <w:tabs>
-              <w:tab w:val="right" w:leader="dot" w:pos="9350"/>
-            </w:tabs>
-            <w:rPr>
-              <w:rFonts w:asciiTheme="minorHAnsi" w:eastAsiaTheme="minorEastAsia" w:hAnsiTheme="minorHAnsi"/>
-              <w:noProof/>
-              <w:kern w:val="2"/>
-              <w:szCs w:val="24"/>
-              <w14:ligatures w14:val="standardContextual"/>
-            </w:rPr>
-          </w:pPr>
-          <w:hyperlink w:anchor="_Toc198818691" w:history="1">
-            <w:r>
-              <w:rPr>
-                <w:rStyle w:val="Hyperlink"/>
-                <w:noProof/>
-              </w:rPr>
-              <w:t>Local Policies</w:t>
-            </w:r>
-            <w:r>
-              <w:rPr>
-                <w:noProof/>
-                <w:webHidden/>
-              </w:rPr>
-              <w:tab/>
-            </w:r>
-            <w:r>
-              <w:rPr>
-                <w:noProof/>
-                <w:webHidden/>
-              </w:rPr>
-              <w:fldChar w:fldCharType="begin"/>
-            </w:r>
-            <w:r>
-              <w:rPr>
-                <w:noProof/>
-                <w:webHidden/>
-              </w:rPr>
-              <w:instrText xml:space="preserve"> PAGEREF _Toc198818691 \h </w:instrText>
-            </w:r>
-            <w:r>
-              <w:rPr>
-                <w:noProof/>
-                <w:webHidden/>
-              </w:rPr>
-            </w:r>
-            <w:r>
-              <w:rPr>
-                <w:noProof/>
-                <w:webHidden/>
-              </w:rPr>
-              <w:fldChar w:fldCharType="separate"/>
-            </w:r>
-            <w:r>
-              <w:rPr>
-                <w:noProof/>
-                <w:webHidden/>
-              </w:rPr>
-              <w:t>12</w:t>
-            </w:r>
-            <w:r>
-              <w:rPr>
-                <w:noProof/>
-                <w:webHidden/>
-              </w:rPr>
-              <w:fldChar w:fldCharType="end"/>
-            </w:r>
-          </w:hyperlink>
-        </w:p>
-        <w:p>
-          <w:pPr>
-            <w:pStyle w:val="TOC2"/>
-            <w:tabs>
-              <w:tab w:val="right" w:leader="dot" w:pos="9350"/>
-            </w:tabs>
-            <w:rPr>
-              <w:rFonts w:asciiTheme="minorHAnsi" w:eastAsiaTheme="minorEastAsia" w:hAnsiTheme="minorHAnsi"/>
-              <w:noProof/>
-              <w:kern w:val="2"/>
-              <w:szCs w:val="24"/>
-              <w14:ligatures w14:val="standardContextual"/>
-            </w:rPr>
-          </w:pPr>
-          <w:hyperlink w:anchor="_Toc198818692" w:history="1">
-            <w:r>
-              <w:rPr>
-                <w:rStyle w:val="Hyperlink"/>
-                <w:noProof/>
-              </w:rPr>
-              <w:t>Clutch City? A Plan of Action</w:t>
-            </w:r>
-            <w:r>
-              <w:rPr>
-                <w:noProof/>
-                <w:webHidden/>
-              </w:rPr>
-              <w:tab/>
-            </w:r>
-            <w:r>
-              <w:rPr>
-                <w:noProof/>
-                <w:webHidden/>
-              </w:rPr>
-              <w:fldChar w:fldCharType="begin"/>
-            </w:r>
-            <w:r>
-              <w:rPr>
-                <w:noProof/>
-                <w:webHidden/>
-              </w:rPr>
-              <w:instrText xml:space="preserve"> PAGEREF _Toc198818692 \h </w:instrText>
-            </w:r>
-            <w:r>
-              <w:rPr>
-                <w:noProof/>
-                <w:webHidden/>
-              </w:rPr>
-            </w:r>
-            <w:r>
-              <w:rPr>
-                <w:noProof/>
-                <w:webHidden/>
-              </w:rPr>
-              <w:fldChar w:fldCharType="separate"/>
-            </w:r>
-            <w:r>
-              <w:rPr>
-                <w:noProof/>
-                <w:webHidden/>
-              </w:rPr>
-              <w:t>13</w:t>
-            </w:r>
-            <w:r>
-              <w:rPr>
-                <w:noProof/>
-                <w:webHidden/>
-              </w:rPr>
-              <w:fldChar w:fldCharType="end"/>
-            </w:r>
-          </w:hyperlink>
-        </w:p>
-        <w:p>
-          <w:pPr>
-            <w:pStyle w:val="TOC1"/>
-            <w:tabs>
-              <w:tab w:val="right" w:leader="dot" w:pos="9350"/>
-            </w:tabs>
-            <w:rPr>
-              <w:rFonts w:asciiTheme="minorHAnsi" w:eastAsiaTheme="minorEastAsia" w:hAnsiTheme="minorHAnsi"/>
-              <w:noProof/>
-              <w:kern w:val="2"/>
-              <w:szCs w:val="24"/>
-              <w14:ligatures w14:val="standardContextual"/>
-            </w:rPr>
-          </w:pPr>
-          <w:hyperlink w:anchor="_Toc198818693" w:history="1">
-            <w:r>
-              <w:rPr>
-                <w:rStyle w:val="Hyperlink"/>
-                <w:noProof/>
-              </w:rPr>
-              <w:t>Conclusion</w:t>
-            </w:r>
-            <w:r>
-              <w:rPr>
-                <w:noProof/>
-                <w:webHidden/>
-              </w:rPr>
-              <w:tab/>
-            </w:r>
-            <w:r>
-              <w:rPr>
-                <w:noProof/>
-                <w:webHidden/>
-              </w:rPr>
-              <w:fldChar w:fldCharType="begin"/>
-            </w:r>
-            <w:r>
-              <w:rPr>
-                <w:noProof/>
-                <w:webHidden/>
-              </w:rPr>
-              <w:instrText xml:space="preserve"> PAGEREF _Toc198818693 \h </w:instrText>
+              <w:instrText xml:space="preserve"> PAGEREF _Toc199596354 \h </w:instrText>
             </w:r>
             <w:r>
               <w:rPr>
@@ -2465,42 +2105,14 @@
     </w:sdt>
     <w:p>
       <w:pPr>
-        <w:spacing w:line="259" w:lineRule="auto"/>
-      </w:pPr>
-      <w:r>
-        <w:br w:type="page"/>
-      </w:r>
-    </w:p>
-    <w:p>
-      <w:pPr>
         <w:pStyle w:val="Heading1"/>
       </w:pPr>
-      <w:bookmarkStart w:id="0" w:name="_Toc198818672"/>
+      <w:bookmarkStart w:id="0" w:name="_Toc199596338"/>
       <w:r>
         <w:lastRenderedPageBreak/>
-        <w:t>Abbreviations</w:t>
+        <w:t>Introduction</w:t>
       </w:r>
       <w:bookmarkEnd w:id="0"/>
-    </w:p>
-    <w:p>
-      <w:pPr>
-        <w:pStyle w:val="Heading1"/>
-      </w:pPr>
-      <w:bookmarkStart w:id="1" w:name="_Toc198818673"/>
-      <w:r>
-        <w:t>Executive Summary</w:t>
-      </w:r>
-      <w:bookmarkEnd w:id="1"/>
-    </w:p>
-    <w:p>
-      <w:pPr>
-        <w:pStyle w:val="Heading1"/>
-      </w:pPr>
-      <w:bookmarkStart w:id="2" w:name="_Toc198818674"/>
-      <w:r>
-        <w:t>Introduction</w:t>
-      </w:r>
-      <w:bookmarkEnd w:id="2"/>
     </w:p>
     <w:p>
       <w:r>
@@ -2553,29 +2165,21 @@
         <w:t>understanding the nature of Houston’s environment, politics, and economy</w:t>
       </w:r>
       <w:r>
-        <w:t xml:space="preserve"> is crucial to becoming familiar with the current structure and </w:t>
-      </w:r>
-      <w:proofErr w:type="gramStart"/>
-      <w:r>
-        <w:t>future prospects</w:t>
-      </w:r>
-      <w:proofErr w:type="gramEnd"/>
-      <w:r>
-        <w:t xml:space="preserve"> for southerners and Americans at large.</w:t>
+        <w:t xml:space="preserve"> is crucial to becoming familiar with the current structure and future prospects for southerners and Americans at large.</w:t>
       </w:r>
     </w:p>
     <w:p>
       <w:pPr>
         <w:pStyle w:val="Heading2"/>
       </w:pPr>
-      <w:bookmarkStart w:id="3" w:name="_Toc198818675"/>
+      <w:bookmarkStart w:id="1" w:name="_Toc199596339"/>
       <w:r>
         <w:t xml:space="preserve">Howdy, Y’all: </w:t>
       </w:r>
       <w:r>
         <w:t>The Demographics of ‘Y’all’</w:t>
       </w:r>
-      <w:bookmarkEnd w:id="3"/>
+      <w:bookmarkEnd w:id="1"/>
     </w:p>
     <w:p>
       <w:r>
@@ -2849,42 +2453,31 @@
         <w:t>is</w:t>
       </w:r>
       <w:r>
-        <w:t xml:space="preserve"> </w:t>
-      </w:r>
+        <w:t xml:space="preserve"> population is projected to continue to grow well into the next decade</w:t>
+      </w:r>
+      <w:r>
+        <w:t>, indicating all the more reason to study its environmental impact</w:t>
+      </w:r>
+      <w:r>
+        <w:t xml:space="preserve"> (City of Houston, 2025</w:t>
+      </w:r>
+      <w:r>
+        <w:t>a</w:t>
+      </w:r>
+      <w:r>
+        <w:t>).</w:t>
+      </w:r>
+    </w:p>
+    <w:p>
+      <w:pPr>
+        <w:pStyle w:val="Heading2"/>
+      </w:pPr>
+      <w:bookmarkStart w:id="2" w:name="_Toc199596340"/>
       <w:r>
         <w:lastRenderedPageBreak/>
-        <w:t>population is projected to continue to grow well into the next decade</w:t>
-      </w:r>
-      <w:r>
-        <w:t xml:space="preserve">, indicating </w:t>
-      </w:r>
-      <w:proofErr w:type="gramStart"/>
-      <w:r>
-        <w:t>all the more</w:t>
-      </w:r>
-      <w:proofErr w:type="gramEnd"/>
-      <w:r>
-        <w:t xml:space="preserve"> reason to study its environmental impact</w:t>
-      </w:r>
-      <w:r>
-        <w:t xml:space="preserve"> (City of Houston, 2025</w:t>
-      </w:r>
-      <w:r>
-        <w:t>a</w:t>
-      </w:r>
-      <w:r>
-        <w:t>).</w:t>
-      </w:r>
-    </w:p>
-    <w:p>
-      <w:pPr>
-        <w:pStyle w:val="Heading2"/>
-      </w:pPr>
-      <w:bookmarkStart w:id="4" w:name="_Toc198818676"/>
-      <w:r>
         <w:t>Bayou City: The Local Environment</w:t>
       </w:r>
-      <w:bookmarkEnd w:id="4"/>
+      <w:bookmarkEnd w:id="2"/>
     </w:p>
     <w:p>
       <w:r>
@@ -3006,14 +2599,14 @@
       <w:pPr>
         <w:pStyle w:val="Heading2"/>
       </w:pPr>
-      <w:bookmarkStart w:id="5" w:name="_Toc198818677"/>
+      <w:bookmarkStart w:id="3" w:name="_Toc199596341"/>
       <w:r>
         <w:t>Space City</w:t>
       </w:r>
       <w:r>
         <w:t>: Major Industries</w:t>
       </w:r>
-      <w:bookmarkEnd w:id="5"/>
+      <w:bookmarkEnd w:id="3"/>
     </w:p>
     <w:p>
       <w:pPr>
@@ -3058,20 +2651,23 @@
         <w:ind w:firstLine="360"/>
       </w:pPr>
       <w:r>
+        <w:t xml:space="preserve">Nevertheless, </w:t>
+      </w:r>
+      <w:r>
+        <w:t xml:space="preserve">Houston is at the forefront of several other industries. </w:t>
+      </w:r>
+      <w:r>
+        <w:t xml:space="preserve">In fact, it is home to </w:t>
+      </w:r>
+      <w:r>
+        <w:t xml:space="preserve">23 Fortune 500 companies. </w:t>
+      </w:r>
+      <w:r>
+        <w:t xml:space="preserve">Houston’s port brings in the most international tonnage to the United </w:t>
+      </w:r>
+      <w:r>
         <w:lastRenderedPageBreak/>
-        <w:t xml:space="preserve">Nevertheless, </w:t>
-      </w:r>
-      <w:r>
-        <w:t xml:space="preserve">Houston is at the forefront of several other industries. </w:t>
-      </w:r>
-      <w:r>
-        <w:t xml:space="preserve">In fact, it is home to </w:t>
-      </w:r>
-      <w:r>
-        <w:t xml:space="preserve">23 Fortune 500 companies. </w:t>
-      </w:r>
-      <w:r>
-        <w:t xml:space="preserve">Houston’s port brings in the most international tonnage to the United States and is ranked second for total tonnage. </w:t>
+        <w:t xml:space="preserve">States and is ranked second for total tonnage. </w:t>
       </w:r>
       <w:r>
         <w:t xml:space="preserve">This is </w:t>
@@ -3222,30 +2818,17 @@
         <w:t xml:space="preserve"> Second, </w:t>
       </w:r>
       <w:r>
-        <w:t xml:space="preserve">because the drilling mud is </w:t>
-      </w:r>
-      <w:proofErr w:type="gramStart"/>
-      <w:r>
-        <w:t>actually a</w:t>
-      </w:r>
-      <w:proofErr w:type="gramEnd"/>
-      <w:r>
-        <w:t xml:space="preserve"> mixture of water</w:t>
+        <w:t>because the drilling mud is actually a mixture of water</w:t>
       </w:r>
       <w:r>
         <w:t xml:space="preserve">, clay, and other </w:t>
       </w:r>
       <w:r>
-        <w:t xml:space="preserve">chemical additives, it can contaminate ground water if the drilling </w:t>
-      </w:r>
-      <w:proofErr w:type="gramStart"/>
-      <w:r>
-        <w:t>c</w:t>
+        <w:t>chemical additives, it can contaminate ground water if the drilling c</w:t>
       </w:r>
       <w:r>
         <w:t>omes in contact with</w:t>
       </w:r>
-      <w:proofErr w:type="gramEnd"/>
       <w:r>
         <w:t xml:space="preserve"> </w:t>
       </w:r>
@@ -3278,52 +2861,52 @@
       <w:pPr>
         <w:pStyle w:val="Heading1"/>
       </w:pPr>
-      <w:bookmarkStart w:id="6" w:name="_Toc198818678"/>
+      <w:bookmarkStart w:id="4" w:name="_Toc199596342"/>
       <w:r>
         <w:lastRenderedPageBreak/>
         <w:t>Results</w:t>
       </w:r>
+      <w:bookmarkEnd w:id="4"/>
+    </w:p>
+    <w:p>
+      <w:pPr>
+        <w:pStyle w:val="Heading2"/>
+      </w:pPr>
+      <w:bookmarkStart w:id="5" w:name="_Toc199596343"/>
+      <w:r>
+        <w:t>Climate Data</w:t>
+      </w:r>
+      <w:bookmarkEnd w:id="5"/>
+    </w:p>
+    <w:p>
+      <w:r>
+        <w:t xml:space="preserve"> </w:t>
+      </w:r>
+      <w:r>
+        <w:tab/>
+      </w:r>
+      <w:r>
+        <w:t xml:space="preserve">The data for this analysis was </w:t>
+      </w:r>
+      <w:r>
+        <w:t xml:space="preserve">recorded at Hobby Airport, located just east of downtown. </w:t>
+      </w:r>
+      <w:r>
+        <w:t xml:space="preserve">The data includes daily temperature minimum, maximum, and average, as well as </w:t>
+      </w:r>
+      <w:r>
+        <w:t xml:space="preserve">the amount of precipitation in inches. </w:t>
+      </w:r>
+    </w:p>
+    <w:p>
+      <w:pPr>
+        <w:pStyle w:val="Heading3"/>
+      </w:pPr>
+      <w:bookmarkStart w:id="6" w:name="_Toc199596344"/>
+      <w:r>
+        <w:t>Average Temperatures</w:t>
+      </w:r>
       <w:bookmarkEnd w:id="6"/>
-    </w:p>
-    <w:p>
-      <w:pPr>
-        <w:pStyle w:val="Heading2"/>
-      </w:pPr>
-      <w:bookmarkStart w:id="7" w:name="_Toc198818679"/>
-      <w:r>
-        <w:t>Climate Data</w:t>
-      </w:r>
-      <w:bookmarkEnd w:id="7"/>
-    </w:p>
-    <w:p>
-      <w:r>
-        <w:t xml:space="preserve"> </w:t>
-      </w:r>
-      <w:r>
-        <w:tab/>
-      </w:r>
-      <w:r>
-        <w:t xml:space="preserve">The data for this analysis was </w:t>
-      </w:r>
-      <w:r>
-        <w:t xml:space="preserve">recorded at Hobby Airport, located just east of downtown. </w:t>
-      </w:r>
-      <w:r>
-        <w:t xml:space="preserve">The data includes daily temperature minimum, maximum, and average, as well as </w:t>
-      </w:r>
-      <w:r>
-        <w:t xml:space="preserve">the amount of precipitation in inches. </w:t>
-      </w:r>
-    </w:p>
-    <w:p>
-      <w:pPr>
-        <w:pStyle w:val="Heading3"/>
-      </w:pPr>
-      <w:bookmarkStart w:id="8" w:name="_Toc198818680"/>
-      <w:r>
-        <w:t>Average Temperatures</w:t>
-      </w:r>
-      <w:bookmarkEnd w:id="8"/>
     </w:p>
     <w:p>
       <w:pPr>
@@ -3645,7 +3228,7 @@
       <w:pPr>
         <w:pStyle w:val="Heading3"/>
       </w:pPr>
-      <w:bookmarkStart w:id="9" w:name="_Toc198818681"/>
+      <w:bookmarkStart w:id="7" w:name="_Toc199596345"/>
       <w:r>
         <w:t>A</w:t>
       </w:r>
@@ -3655,7 +3238,7 @@
       <w:r>
         <w:t xml:space="preserve"> Precipitation</w:t>
       </w:r>
-      <w:bookmarkEnd w:id="9"/>
+      <w:bookmarkEnd w:id="7"/>
     </w:p>
     <w:p>
       <w:pPr>
@@ -3739,15 +3322,7 @@
         <w:ind w:firstLine="360"/>
       </w:pPr>
       <w:r>
-        <w:t xml:space="preserve">Houston’s precipitation seems to follow the general trends of Texas, </w:t>
-      </w:r>
-      <w:proofErr w:type="gramStart"/>
-      <w:r>
-        <w:t>with the exception of</w:t>
-      </w:r>
-      <w:proofErr w:type="gramEnd"/>
-      <w:r>
-        <w:t xml:space="preserve"> the 1950s drought. </w:t>
+        <w:t xml:space="preserve">Houston’s precipitation seems to follow the general trends of Texas, with the exception of the 1950s drought. </w:t>
       </w:r>
       <w:r>
         <w:t xml:space="preserve">Rainfall increased until around 1970, stabilized until </w:t>
@@ -3840,15 +3415,7 @@
         <w:t>-term trends, the annual precipitation was averaged across decades and found that</w:t>
       </w:r>
       <w:r>
-        <w:t xml:space="preserve">, </w:t>
-      </w:r>
-      <w:proofErr w:type="gramStart"/>
-      <w:r>
-        <w:t>with the exception of</w:t>
-      </w:r>
-      <w:proofErr w:type="gramEnd"/>
-      <w:r>
-        <w:t xml:space="preserve"> the 1970</w:t>
+        <w:t>, with the exception of the 1970</w:t>
       </w:r>
       <w:r>
         <w:t>s, which</w:t>
@@ -4000,7 +3567,7 @@
       <w:pPr>
         <w:pStyle w:val="Heading2"/>
       </w:pPr>
-      <w:bookmarkStart w:id="10" w:name="_Toc198818682"/>
+      <w:bookmarkStart w:id="8" w:name="_Toc199596346"/>
       <w:r>
         <w:lastRenderedPageBreak/>
         <w:t xml:space="preserve">Energy </w:t>
@@ -4008,325 +3575,498 @@
       <w:r>
         <w:t>Industry Growth</w:t>
       </w:r>
+      <w:bookmarkEnd w:id="8"/>
+    </w:p>
+    <w:p>
+      <w:pPr>
+        <w:ind w:firstLine="360"/>
+      </w:pPr>
+      <w:r>
+        <w:t xml:space="preserve">As the energy capital of the world, Houston </w:t>
+      </w:r>
+      <w:r>
+        <w:t xml:space="preserve">is home to hundreds of renewable energy companies and is taking a leadership role in the </w:t>
+      </w:r>
+      <w:r>
+        <w:t xml:space="preserve">transition to carbon neutral energy. The Greater Houston </w:t>
+      </w:r>
+      <w:r>
+        <w:t>Partnership, a nonprofit, projected</w:t>
+      </w:r>
+      <w:r>
+        <w:t xml:space="preserve"> in 2021</w:t>
+      </w:r>
+      <w:r>
+        <w:t xml:space="preserve"> that Houston </w:t>
+      </w:r>
+      <w:r>
+        <w:t>could lose over 650,000 jobs if it continued to rel</w:t>
+      </w:r>
+      <w:r>
+        <w:t xml:space="preserve">y on hydrocarbons for its throne in the energy industry. However, it also </w:t>
+      </w:r>
+      <w:r>
+        <w:t xml:space="preserve">theorized that up to 560,000 jobs could be added </w:t>
+      </w:r>
+      <w:r>
+        <w:t xml:space="preserve">by 2050 </w:t>
+      </w:r>
+      <w:r>
+        <w:t>if Houston took a leading role in the world’s energy transition</w:t>
+      </w:r>
+      <w:r>
+        <w:t xml:space="preserve"> (Greater Houston Partnership, 2021).</w:t>
+      </w:r>
+    </w:p>
+    <w:p>
+      <w:pPr>
+        <w:ind w:firstLine="360"/>
+      </w:pPr>
+      <w:r>
+        <w:t xml:space="preserve">Houston has taken this call to action seriously. </w:t>
+      </w:r>
+      <w:r>
+        <w:t xml:space="preserve">It seems 2020 was a turning point year for Houston in reflecting on its role in powering the globe and </w:t>
+      </w:r>
+      <w:r>
+        <w:t xml:space="preserve">looking toward the future. </w:t>
+      </w:r>
+      <w:r>
+        <w:t xml:space="preserve">Startups, relocated businesses, and Fortune 500 companies alike have </w:t>
+      </w:r>
+      <w:r>
+        <w:t>felt an influx of funding for renewable solutions and dedicated more time and resources towards those goals</w:t>
+      </w:r>
+      <w:r>
+        <w:t xml:space="preserve"> (</w:t>
+      </w:r>
+      <w:r>
+        <w:t>Greater Houston Partnership, 2024).</w:t>
+      </w:r>
+      <w:r>
+        <w:t xml:space="preserve"> Additionally, the Renewable Energy Alliance Houston (REAL) </w:t>
+      </w:r>
+      <w:r>
+        <w:t xml:space="preserve">was established in 2020 and aims to facilitate conversations and productivity </w:t>
+      </w:r>
+      <w:r>
+        <w:t xml:space="preserve">for increasing renewable energy use in the city and its companies. </w:t>
+      </w:r>
+    </w:p>
+    <w:p>
+      <w:pPr>
+        <w:ind w:firstLine="360"/>
+      </w:pPr>
+      <w:r>
+        <w:t xml:space="preserve">Another marker of growth in this </w:t>
+      </w:r>
+      <w:r>
+        <w:t>field</w:t>
+      </w:r>
+      <w:r>
+        <w:t xml:space="preserve"> is the </w:t>
+      </w:r>
+      <w:r>
+        <w:t xml:space="preserve">solidified position of Green Mountain Energy as a renewable energy provider for residential and commercial properties throughout the city and surrounding areas. In fact, the company even claims Houston is </w:t>
+      </w:r>
+      <w:r>
+        <w:t xml:space="preserve">ranked first on the EPA’s </w:t>
+      </w:r>
+      <w:r>
+        <w:t xml:space="preserve">Green Power Partnership </w:t>
+      </w:r>
+      <w:r>
+        <w:t>list of 30 Top Local Governments</w:t>
+      </w:r>
+      <w:r>
+        <w:t xml:space="preserve"> and gets 90% of its energy from </w:t>
+      </w:r>
+      <w:r>
+        <w:t xml:space="preserve">solar and wind power, with lots of room to grow (Green Mountain Energy, </w:t>
+      </w:r>
+      <w:r>
+        <w:t>2025).</w:t>
+      </w:r>
+    </w:p>
+    <w:p>
+      <w:pPr>
+        <w:ind w:firstLine="360"/>
+      </w:pPr>
+      <w:r>
+        <w:t xml:space="preserve">The news focus on </w:t>
+      </w:r>
+      <w:r>
+        <w:t>nuclear energy in Houston is not nearly as prolific; it all points to the same spot: The South Texas Project</w:t>
+      </w:r>
+      <w:r>
+        <w:t xml:space="preserve"> Electric Generating Station (STP). This is a nuclear power plant that is actually 90 miles southwest of Houston in Matagorda </w:t>
+      </w:r>
+      <w:r>
+        <w:t xml:space="preserve">County. Therefore, the actual plant would not represent Houstonians, but its power </w:t>
+      </w:r>
+      <w:r>
+        <w:t xml:space="preserve">provides 44% of the energy provided by </w:t>
+      </w:r>
+      <w:r>
+        <w:lastRenderedPageBreak/>
+        <w:t>Constellation Energy, one of Houston’s largest energy companies</w:t>
+      </w:r>
+      <w:r>
+        <w:t xml:space="preserve">. </w:t>
+      </w:r>
+      <w:r>
+        <w:t xml:space="preserve">Because it is located on the coast, the main concern for safety and operations is hurricanes. However, their website boasts a fantastic Storm Team and a success </w:t>
+      </w:r>
+      <w:r>
+        <w:t>on all accounts during the 2017 Hurricane Harvey, the worst storm the region has seen in over a decade</w:t>
+      </w:r>
+      <w:r>
+        <w:t xml:space="preserve"> </w:t>
+      </w:r>
+      <w:r>
+        <w:t>(South Texas Project Nuclear Operating Company, 2025)</w:t>
+      </w:r>
+      <w:r>
+        <w:t>.</w:t>
+      </w:r>
+      <w:r>
+        <w:t xml:space="preserve"> Therefore, the nuclear sector of the energy industry is </w:t>
+      </w:r>
+      <w:r>
+        <w:t>small but solid in the Greater Houston area and its neighbors.</w:t>
+      </w:r>
+    </w:p>
+    <w:p>
+      <w:pPr>
+        <w:pStyle w:val="Heading2"/>
+      </w:pPr>
+      <w:bookmarkStart w:id="9" w:name="_Toc199596347"/>
+      <w:r>
+        <w:t>Waste Management</w:t>
+      </w:r>
+      <w:bookmarkEnd w:id="9"/>
+    </w:p>
+    <w:p>
+      <w:pPr>
+        <w:ind w:firstLine="360"/>
+      </w:pPr>
+      <w:r>
+        <w:t xml:space="preserve">2020 was also a year of reckoning for Houston’s waste management practices. </w:t>
+      </w:r>
+      <w:r>
+        <w:t xml:space="preserve">Approximately two thirds of </w:t>
+      </w:r>
+      <w:r>
+        <w:t xml:space="preserve">waste generated in the city is by commercial buildings, leading to focusing on things like training employees on waste </w:t>
+      </w:r>
+      <w:r>
+        <w:t>segregation for increasing recycling, composting, and reusing materials (</w:t>
+      </w:r>
+      <w:r>
+        <w:t>City of Houston, 2019, p. 6; Frontier Waste Solutions, 2024</w:t>
+      </w:r>
+      <w:r>
+        <w:t>).</w:t>
+      </w:r>
+      <w:r>
+        <w:t xml:space="preserve"> </w:t>
+      </w:r>
+      <w:r>
+        <w:t>As of 2020, the City of Houston has an action plan to reduce their waste generation by 25%</w:t>
+      </w:r>
+      <w:r>
+        <w:t xml:space="preserve"> and</w:t>
+      </w:r>
+      <w:r>
+        <w:t xml:space="preserve"> </w:t>
+      </w:r>
+      <w:r>
+        <w:t>increase recycling by 45%</w:t>
+      </w:r>
+      <w:r>
+        <w:t xml:space="preserve"> by 2040 (</w:t>
+      </w:r>
+      <w:r>
+        <w:t>City of Houston, 2025c).</w:t>
+      </w:r>
+    </w:p>
+    <w:p>
+      <w:pPr>
+        <w:pStyle w:val="Heading1"/>
+      </w:pPr>
+      <w:bookmarkStart w:id="10" w:name="_Toc199596348"/>
+      <w:r>
+        <w:t>Effects of Climate Change on Houston</w:t>
+      </w:r>
       <w:bookmarkEnd w:id="10"/>
     </w:p>
     <w:p>
       <w:pPr>
-        <w:numPr>
-          <w:ilvl w:val="0"/>
-          <w:numId w:val="2"/>
-        </w:numPr>
-      </w:pPr>
-      <w:r>
-        <w:t>Investigate the growth of renewable energy in Texas. What are the main sources of renewable energy in the state, and how have they evolved over the past 20 years?</w:t>
-      </w:r>
-    </w:p>
-    <w:p>
-      <w:pPr>
-        <w:numPr>
-          <w:ilvl w:val="0"/>
-          <w:numId w:val="2"/>
-        </w:numPr>
-      </w:pPr>
-      <w:r>
-        <w:t>Discuss the role of nuclear energy in Texas's energy mix. What are the benefits and challenges associated with nuclear energy in the state?</w:t>
-      </w:r>
-    </w:p>
-    <w:p>
-      <w:pPr>
         <w:pStyle w:val="Heading2"/>
       </w:pPr>
-      <w:bookmarkStart w:id="11" w:name="_Toc198818683"/>
-      <w:r>
-        <w:t>Waste Management</w:t>
+      <w:bookmarkStart w:id="11" w:name="_Toc199596349"/>
+      <w:r>
+        <w:t>Environmental Impact</w:t>
       </w:r>
       <w:bookmarkEnd w:id="11"/>
     </w:p>
     <w:p>
       <w:pPr>
-        <w:numPr>
-          <w:ilvl w:val="0"/>
-          <w:numId w:val="2"/>
-        </w:numPr>
-      </w:pPr>
-      <w:r>
-        <w:t xml:space="preserve">Analyze </w:t>
-      </w:r>
-      <w:proofErr w:type="gramStart"/>
-      <w:r>
-        <w:t>the waste</w:t>
-      </w:r>
-      <w:proofErr w:type="gramEnd"/>
-      <w:r>
-        <w:t xml:space="preserve"> management practices in Texas. How does the state handle waste from various industries, including energy and agriculture?</w:t>
+        <w:ind w:left="360" w:firstLine="360"/>
+      </w:pPr>
+      <w:r>
+        <w:t xml:space="preserve">Climate change has affected Houston by </w:t>
+      </w:r>
+      <w:r>
+        <w:t xml:space="preserve">decreasing rainfall and increasing temperatures. Additionally, extreme weather events such as hurricanes and derechos have become more common than they were twenty years ago. The changes in climate have significantly affected Houstonians’ sense of </w:t>
+      </w:r>
+      <w:r>
+        <w:t xml:space="preserve">personal safety, property management, and </w:t>
+      </w:r>
+      <w:r>
+        <w:t>cost of living.</w:t>
+      </w:r>
+    </w:p>
+    <w:p>
+      <w:pPr>
+        <w:pStyle w:val="Heading2"/>
+      </w:pPr>
+      <w:bookmarkStart w:id="12" w:name="_Toc199596350"/>
+      <w:r>
+        <w:t>Public Health Impact</w:t>
+      </w:r>
+      <w:bookmarkEnd w:id="12"/>
+    </w:p>
+    <w:p>
+      <w:pPr>
+        <w:ind w:firstLine="360"/>
+      </w:pPr>
+      <w:r>
+        <w:t xml:space="preserve">The largest concerns for public health impact by climate change is the extreme heat that occurs on a now regular basis for Houston in the summer. </w:t>
+      </w:r>
+      <w:r>
+        <w:t xml:space="preserve">Houstonians looking to do activities </w:t>
+      </w:r>
+      <w:r>
+        <w:lastRenderedPageBreak/>
+        <w:t>outside or that have HVAC units go out without warning (as they often do)</w:t>
+      </w:r>
+      <w:r>
+        <w:t xml:space="preserve"> face a significant risk of heat exhaustion, heat stroke, and other heat related issues. </w:t>
+      </w:r>
+      <w:r>
+        <w:t xml:space="preserve">Public education can help with Houstonians recognizing </w:t>
+      </w:r>
+      <w:r>
+        <w:t xml:space="preserve">and treating </w:t>
+      </w:r>
+      <w:r>
+        <w:t>symptoms of these common illnesse</w:t>
+      </w:r>
+      <w:r>
+        <w:t>s in themselves and others.</w:t>
+      </w:r>
+    </w:p>
+    <w:p>
+      <w:pPr>
+        <w:ind w:firstLine="360"/>
+      </w:pPr>
+      <w:r>
+        <w:t xml:space="preserve">The other concern mentioned earlier in this paper is a decrease in water availability </w:t>
+      </w:r>
+      <w:r>
+        <w:t xml:space="preserve">paired with an increase in population. While water availability is less of a concern for Houston, where </w:t>
+      </w:r>
+      <w:r>
+        <w:t xml:space="preserve">several rivers drain into the Gulf of Mexico, the rate of decline in freshwater across the state of Texas is concerning. </w:t>
+      </w:r>
+      <w:r>
+        <w:t xml:space="preserve">These issues can (and are) dealt with through water restrictions for things like yards and </w:t>
+      </w:r>
+      <w:r>
+        <w:t xml:space="preserve">educating the public on the importance of conserving water in their daily tasks. Finally, </w:t>
+      </w:r>
+      <w:r>
+        <w:t>getting refinery and manufacturing companies in the area that use water in their processes to agree to sustainable practices is key.</w:t>
+      </w:r>
+    </w:p>
+    <w:p>
+      <w:pPr>
+        <w:pStyle w:val="Heading2"/>
+      </w:pPr>
+      <w:bookmarkStart w:id="13" w:name="_Toc199596351"/>
+      <w:r>
+        <w:t>Economic Impact</w:t>
+      </w:r>
+      <w:bookmarkEnd w:id="13"/>
+    </w:p>
+    <w:p>
+      <w:pPr>
+        <w:ind w:firstLine="360"/>
+      </w:pPr>
+      <w:r>
+        <w:t xml:space="preserve">The economic impact of climate change on Houston is significant, both in scenarios where a real response to the crisis is made and where </w:t>
+      </w:r>
+      <w:r>
+        <w:t xml:space="preserve">no response at all is considered. Houston has the opportunity to use this crisis to its advantage as the energy capital of the world. However, if the city takes a more business as usual route, Houstonians will suffer continued and increased damage to homes and workplaces through hurricanes and storms, </w:t>
+      </w:r>
+      <w:r>
+        <w:t xml:space="preserve">increased homelessness as the cost of living rises and essential resources like water are harder to obtain, and </w:t>
+      </w:r>
+      <w:r>
+        <w:t>an overall breakdown of the local economy as fossil fuels run out.</w:t>
+      </w:r>
+      <w:r>
+        <w:t xml:space="preserve"> </w:t>
+      </w:r>
+    </w:p>
+    <w:p>
+      <w:pPr>
+        <w:pStyle w:val="Heading2"/>
+      </w:pPr>
+      <w:bookmarkStart w:id="14" w:name="_Toc199596352"/>
+      <w:r>
+        <w:t xml:space="preserve">Clutch City? A </w:t>
+      </w:r>
+      <w:r>
+        <w:t>Plan of Action</w:t>
+      </w:r>
+      <w:bookmarkEnd w:id="14"/>
+    </w:p>
+    <w:p>
+      <w:pPr>
+        <w:ind w:firstLine="360"/>
+      </w:pPr>
+      <w:r>
+        <w:t xml:space="preserve">Houston is </w:t>
+      </w:r>
+      <w:r>
+        <w:t xml:space="preserve">also known as “clutch city,” referring to the city’s (and often its sports teams’) ability to “come in clutch” </w:t>
+      </w:r>
+      <w:r>
+        <w:t xml:space="preserve">with exactly what you need at exactly the moment you need it. I think </w:t>
+      </w:r>
+      <w:r>
+        <w:lastRenderedPageBreak/>
+        <w:t xml:space="preserve">this term applies to Houston’s role as the energy capital of a world on the precipice of a </w:t>
+      </w:r>
+      <w:r>
+        <w:t>complete climate crisis. The city has jumped into action to</w:t>
+      </w:r>
+      <w:r>
+        <w:t xml:space="preserve"> address sustainability amongst its waste management, prolific energy industry, and other areas. </w:t>
+      </w:r>
+    </w:p>
+    <w:p>
+      <w:pPr>
+        <w:ind w:firstLine="360"/>
+      </w:pPr>
+      <w:r>
+        <w:t>Houstonians can take many steps towards reducing their carbon footprint.</w:t>
+      </w:r>
+      <w:r>
+        <w:t xml:space="preserve"> By utilizing energy from companies like Green Mountain Energy, </w:t>
+      </w:r>
+      <w:r>
+        <w:t>segregating their waste, and continually demanding better practices from their employers, significant progress can (and has been) made towards a cleaner Houston.</w:t>
       </w:r>
     </w:p>
     <w:p>
       <w:pPr>
         <w:pStyle w:val="Heading1"/>
       </w:pPr>
-      <w:bookmarkStart w:id="12" w:name="_Toc198818684"/>
-      <w:r>
-        <w:t>Discussion</w:t>
-      </w:r>
-      <w:bookmarkEnd w:id="12"/>
-    </w:p>
-    <w:p>
-      <w:pPr>
-        <w:pStyle w:val="Heading2"/>
-      </w:pPr>
-      <w:bookmarkStart w:id="13" w:name="_Toc198818685"/>
-      <w:r>
-        <w:t>Effects of Climate Change on Houston</w:t>
-      </w:r>
-      <w:bookmarkEnd w:id="13"/>
-    </w:p>
-    <w:p>
-      <w:pPr>
-        <w:pStyle w:val="Heading3"/>
-      </w:pPr>
-      <w:bookmarkStart w:id="14" w:name="_Toc198818686"/>
-      <w:r>
-        <w:t>Environmental Impact</w:t>
-      </w:r>
-      <w:bookmarkEnd w:id="14"/>
-    </w:p>
-    <w:p>
-      <w:pPr>
-        <w:numPr>
-          <w:ilvl w:val="0"/>
-          <w:numId w:val="3"/>
-        </w:numPr>
-      </w:pPr>
-      <w:r>
-        <w:t>Discuss how climate change has affected Texas in the past 80 years. What evidence is there of climate change impacting temperature, rainfall, and extreme weather events?</w:t>
-      </w:r>
-    </w:p>
-    <w:p>
-      <w:pPr>
-        <w:numPr>
-          <w:ilvl w:val="0"/>
-          <w:numId w:val="3"/>
-        </w:numPr>
-      </w:pPr>
-      <w:r>
-        <w:t>Explain the impact of El Niño and La Niña events on Texas's climate. Provide examples of specific years when these phenomena significantly influenced weather patterns in Texas. (Cite Sources)</w:t>
-      </w:r>
-    </w:p>
-    <w:p>
-      <w:pPr>
-        <w:numPr>
-          <w:ilvl w:val="0"/>
-          <w:numId w:val="3"/>
-        </w:numPr>
-      </w:pPr>
-      <w:r>
-        <w:t>Explain what Representative Concentration Pathways are and how they are used in climate modeling. Discuss the potential impact of different RCP scenarios on Texas's climate by 2100.</w:t>
-      </w:r>
-    </w:p>
-    <w:p>
-      <w:pPr>
-        <w:pStyle w:val="Heading3"/>
-      </w:pPr>
-      <w:bookmarkStart w:id="15" w:name="_Toc198818687"/>
-      <w:r>
-        <w:lastRenderedPageBreak/>
-        <w:t>Public Health Impact</w:t>
+      <w:bookmarkStart w:id="15" w:name="_Toc199596353"/>
+      <w:r>
+        <w:t>Conclusion</w:t>
       </w:r>
       <w:bookmarkEnd w:id="15"/>
     </w:p>
     <w:p>
       <w:pPr>
-        <w:numPr>
-          <w:ilvl w:val="0"/>
-          <w:numId w:val="5"/>
-        </w:numPr>
-      </w:pPr>
-      <w:r>
-        <w:t>Examine the potential impacts of climate change on public health in Texas. What measures can be taken to mitigate these impacts</w:t>
-      </w:r>
-      <w:r>
-        <w:t>?</w:t>
-      </w:r>
-    </w:p>
-    <w:p>
-      <w:pPr>
-        <w:pStyle w:val="Heading3"/>
-      </w:pPr>
-      <w:bookmarkStart w:id="16" w:name="_Toc198818688"/>
-      <w:r>
-        <w:t>Economic Impact</w:t>
+        <w:ind w:firstLine="720"/>
+      </w:pPr>
+      <w:r>
+        <w:t xml:space="preserve">I learned </w:t>
+      </w:r>
+      <w:r>
+        <w:t>a lot</w:t>
+      </w:r>
+      <w:r>
+        <w:t xml:space="preserve"> about my city over the course of this project. If anything, it has made me even more proud to be a Houstonian. Because </w:t>
+      </w:r>
+      <w:r>
+        <w:t xml:space="preserve">Houston is known as an oil and gas town – I’ve even heard it referred to as the ‘Carcinogenic Coast’ </w:t>
+      </w:r>
+      <w:r>
+        <w:t>–</w:t>
+      </w:r>
+      <w:r>
+        <w:t xml:space="preserve"> </w:t>
+      </w:r>
+      <w:r>
+        <w:t>I did not have high hopes on finding m</w:t>
+      </w:r>
+      <w:r>
+        <w:t>uch</w:t>
+      </w:r>
+      <w:r>
+        <w:t xml:space="preserve"> sustainability. As it turns out, Houston is a model city for </w:t>
+      </w:r>
+      <w:r>
+        <w:t xml:space="preserve">prioritizing and implementing climate friendly practices. </w:t>
+      </w:r>
+      <w:r>
+        <w:t>It gives me hope for the energy industry and world at large that industry leaders and governments are taking the concern of climate change seriously.</w:t>
+      </w:r>
+    </w:p>
+    <w:p>
+      <w:pPr>
+        <w:pStyle w:val="Heading1"/>
+      </w:pPr>
+      <w:bookmarkStart w:id="16" w:name="_Toc199596354"/>
+      <w:r>
+        <w:t>References</w:t>
       </w:r>
       <w:bookmarkEnd w:id="16"/>
     </w:p>
     <w:p>
       <w:pPr>
-        <w:numPr>
-          <w:ilvl w:val="0"/>
-          <w:numId w:val="5"/>
-        </w:numPr>
-      </w:pPr>
-      <w:r>
-        <w:t>Discuss the economic impact of climate change on Texas. How might changes in climate affect key industries like agriculture, energy, and tourism?</w:t>
-      </w:r>
-    </w:p>
-    <w:p>
-      <w:pPr>
-        <w:pStyle w:val="Heading2"/>
-      </w:pPr>
-      <w:bookmarkStart w:id="17" w:name="_Toc198818689"/>
-      <w:r>
-        <w:t>Houston’s Role in</w:t>
-      </w:r>
-      <w:r>
-        <w:t xml:space="preserve"> </w:t>
-      </w:r>
-      <w:r>
-        <w:t>Climate Polic</w:t>
-      </w:r>
-      <w:r>
-        <w:t>y</w:t>
-      </w:r>
-      <w:bookmarkEnd w:id="17"/>
-    </w:p>
-    <w:p>
-      <w:pPr>
-        <w:pStyle w:val="Heading3"/>
-      </w:pPr>
-      <w:bookmarkStart w:id="18" w:name="_Toc198818690"/>
-      <w:r>
-        <w:t>Global</w:t>
-      </w:r>
-      <w:r>
-        <w:t xml:space="preserve"> Policies</w:t>
-      </w:r>
-      <w:bookmarkEnd w:id="18"/>
-    </w:p>
-    <w:p>
-      <w:pPr>
-        <w:numPr>
-          <w:ilvl w:val="0"/>
-          <w:numId w:val="5"/>
-        </w:numPr>
-      </w:pPr>
-      <w:r>
-        <w:t>Summarize the key goals of the Paris Agreement. How is Texas contributing to the United States' commitments under the Paris Agreement? Is the US even in accord with the Paris Agreement?</w:t>
-      </w:r>
-    </w:p>
-    <w:p>
-      <w:pPr>
-        <w:numPr>
-          <w:ilvl w:val="0"/>
-          <w:numId w:val="5"/>
-        </w:numPr>
-      </w:pPr>
-      <w:r>
-        <w:t xml:space="preserve">Provide an overview of the Kyoto Protocol. Was Texas affected by policies implemented under the Kyoto Protocol? If so, how? Was it even </w:t>
-      </w:r>
-      <w:proofErr w:type="spellStart"/>
-      <w:r>
-        <w:t>impelented</w:t>
-      </w:r>
-      <w:proofErr w:type="spellEnd"/>
-      <w:r>
-        <w:t xml:space="preserve"> in America? Were other states/ government agencies affected by this protocol? Elaborate. </w:t>
-      </w:r>
-    </w:p>
-    <w:p>
-      <w:pPr>
-        <w:numPr>
-          <w:ilvl w:val="0"/>
-          <w:numId w:val="5"/>
-        </w:numPr>
-      </w:pPr>
-      <w:r>
-        <w:t>What was the purpose of the Nuclear Energy Advisory Committee (NEAC) established in 2008? How has it influenced nuclear energy policies in Texas?</w:t>
-      </w:r>
-    </w:p>
-    <w:p>
-      <w:pPr>
-        <w:pStyle w:val="Heading3"/>
-      </w:pPr>
-      <w:bookmarkStart w:id="19" w:name="_Toc198818691"/>
-      <w:r>
-        <w:t>Local Policies</w:t>
-      </w:r>
-      <w:bookmarkEnd w:id="19"/>
-    </w:p>
-    <w:p>
-      <w:pPr>
-        <w:numPr>
-          <w:ilvl w:val="0"/>
-          <w:numId w:val="5"/>
-        </w:numPr>
-      </w:pPr>
-      <w:r>
-        <w:t>Investigate the key environmental policies implemented in Texas over the past 20 years. How have these policies addressed climate change and environmental protection?</w:t>
-      </w:r>
-    </w:p>
-    <w:p>
-      <w:pPr>
-        <w:pStyle w:val="Heading2"/>
-      </w:pPr>
-      <w:bookmarkStart w:id="20" w:name="_Toc198818692"/>
-      <w:r>
-        <w:lastRenderedPageBreak/>
-        <w:t xml:space="preserve">Clutch City? A </w:t>
-      </w:r>
-      <w:r>
-        <w:t>Plan of Action</w:t>
-      </w:r>
-      <w:bookmarkEnd w:id="20"/>
-    </w:p>
-    <w:p>
-      <w:pPr>
-        <w:numPr>
-          <w:ilvl w:val="0"/>
-          <w:numId w:val="6"/>
-        </w:numPr>
-      </w:pPr>
-      <w:r>
-        <w:t>Create a personal action plan that outlines steps individuals in Texas can take to reduce their carbon footprint and contribute to climate mitigation efforts. (a paragraph in length suffices).</w:t>
-      </w:r>
-    </w:p>
-    <w:p>
-      <w:pPr>
-        <w:numPr>
-          <w:ilvl w:val="0"/>
-          <w:numId w:val="6"/>
-        </w:numPr>
-      </w:pPr>
-      <w:r>
-        <w:t>What is carbon capture and storage (CCS), and how can it help mitigate climate change? Discuss any CCS projects or initiatives in the state of Texas.</w:t>
-      </w:r>
-    </w:p>
-    <w:p>
-      <w:pPr>
-        <w:pStyle w:val="Heading1"/>
-      </w:pPr>
-      <w:bookmarkStart w:id="21" w:name="_Toc198818693"/>
-      <w:r>
-        <w:t>Conclusion</w:t>
-      </w:r>
-      <w:bookmarkEnd w:id="21"/>
-    </w:p>
-    <w:p>
-      <w:pPr>
-        <w:numPr>
-          <w:ilvl w:val="0"/>
-          <w:numId w:val="4"/>
-        </w:numPr>
-      </w:pPr>
-      <w:r>
-        <w:t>What did you learn most from this project. Have you had any change of views pertaining to any topics discussed in this course/final exam. Please elaborate.</w:t>
-      </w:r>
-    </w:p>
-    <w:p>
-      <w:pPr>
-        <w:pStyle w:val="Heading1"/>
-      </w:pPr>
-      <w:r>
-        <w:t>References</w:t>
+        <w:spacing w:line="240" w:lineRule="auto"/>
+        <w:ind w:left="720" w:hanging="720"/>
+      </w:pPr>
+      <w:r>
+        <w:t>City of Houston. (2019</w:t>
+      </w:r>
+      <w:r>
+        <w:t xml:space="preserve">). “Waste Generation Report.” </w:t>
+      </w:r>
+      <w:r>
+        <w:rPr>
+          <w:i/>
+          <w:iCs/>
+        </w:rPr>
+        <w:t xml:space="preserve">Solid Waste Management, </w:t>
+      </w:r>
+      <w:r>
+        <w:rPr>
+          <w:i/>
+          <w:iCs/>
+        </w:rPr>
+        <w:t>City of Houston, Texas</w:t>
+      </w:r>
+      <w:r>
+        <w:t xml:space="preserve">. </w:t>
+      </w:r>
+      <w:hyperlink r:id="rId15" w:history="1">
+        <w:r>
+          <w:rPr>
+            <w:rStyle w:val="Hyperlink"/>
+          </w:rPr>
+          <w:t>https://houstontx.gov/solidwaste/longrange/plan/WasteGenReportv04252019.pdf</w:t>
+        </w:r>
+      </w:hyperlink>
+      <w:r>
+        <w:t xml:space="preserve">. </w:t>
       </w:r>
     </w:p>
     <w:p>
@@ -4353,7 +4093,7 @@
       <w:r>
         <w:t xml:space="preserve"> </w:t>
       </w:r>
-      <w:hyperlink r:id="rId15" w:history="1">
+      <w:hyperlink r:id="rId16" w:history="1">
         <w:r>
           <w:rPr>
             <w:rStyle w:val="Hyperlink"/>
@@ -4392,7 +4132,7 @@
       <w:r>
         <w:t xml:space="preserve">. </w:t>
       </w:r>
-      <w:hyperlink r:id="rId16" w:history="1">
+      <w:hyperlink r:id="rId17" w:history="1">
         <w:r>
           <w:rPr>
             <w:rStyle w:val="Hyperlink"/>
@@ -4410,6 +4150,40 @@
         <w:ind w:left="720" w:hanging="720"/>
       </w:pPr>
       <w:r>
+        <w:t>City of Houston. (2025c). “</w:t>
+      </w:r>
+      <w:r>
+        <w:t xml:space="preserve">20 Year Long Range Plan.” </w:t>
+      </w:r>
+      <w:r>
+        <w:rPr>
+          <w:i/>
+          <w:iCs/>
+        </w:rPr>
+        <w:t>Solid Waste Management: City of Houston, Texas</w:t>
+      </w:r>
+      <w:r>
+        <w:t xml:space="preserve">. </w:t>
+      </w:r>
+      <w:hyperlink r:id="rId18" w:history="1">
+        <w:r>
+          <w:rPr>
+            <w:rStyle w:val="Hyperlink"/>
+          </w:rPr>
+          <w:t>https://houstontx.gov/solidwaste/longrange/01objectives.html</w:t>
+        </w:r>
+      </w:hyperlink>
+      <w:r>
+        <w:t xml:space="preserve">. </w:t>
+      </w:r>
+    </w:p>
+    <w:p>
+      <w:pPr>
+        <w:spacing w:line="240" w:lineRule="auto"/>
+        <w:ind w:left="720" w:hanging="720"/>
+      </w:pPr>
+      <w:r>
+        <w:lastRenderedPageBreak/>
         <w:t>Donald, J. and Grubbs, S. (2022). “</w:t>
       </w:r>
       <w:r>
@@ -4425,7 +4199,7 @@
       <w:r>
         <w:t xml:space="preserve">. </w:t>
       </w:r>
-      <w:hyperlink r:id="rId17" w:history="1">
+      <w:hyperlink r:id="rId19" w:history="1">
         <w:r>
           <w:rPr>
             <w:rStyle w:val="Hyperlink"/>
@@ -4443,6 +4217,127 @@
         <w:ind w:left="720" w:hanging="720"/>
       </w:pPr>
       <w:r>
+        <w:t>Frontier Waste Solu</w:t>
+      </w:r>
+      <w:r>
+        <w:t>tions. (2024). “</w:t>
+      </w:r>
+      <w:r>
+        <w:t xml:space="preserve">Waste Segregation for Houston Companies: </w:t>
+      </w:r>
+      <w:r>
+        <w:t xml:space="preserve">Enhancing Efficiency </w:t>
+      </w:r>
+      <w:r>
+        <w:t xml:space="preserve">and Sustainability.” </w:t>
+      </w:r>
+      <w:r>
+        <w:rPr>
+          <w:i/>
+          <w:iCs/>
+        </w:rPr>
+        <w:t>Frontier Waste Solutions</w:t>
+      </w:r>
+      <w:r>
+        <w:t xml:space="preserve">. </w:t>
+      </w:r>
+      <w:hyperlink r:id="rId20" w:history="1">
+        <w:r>
+          <w:rPr>
+            <w:rStyle w:val="Hyperlink"/>
+          </w:rPr>
+          <w:t>https://frontierwaste.com/resources/waste-segregation/</w:t>
+        </w:r>
+      </w:hyperlink>
+      <w:r>
+        <w:t xml:space="preserve">. </w:t>
+      </w:r>
+    </w:p>
+    <w:p>
+      <w:pPr>
+        <w:spacing w:line="240" w:lineRule="auto"/>
+        <w:ind w:left="720" w:hanging="720"/>
+      </w:pPr>
+      <w:r>
+        <w:t>Greater Houston Partnership. (2021). “</w:t>
+      </w:r>
+      <w:r>
+        <w:t xml:space="preserve">Houston Leading the Energy Transition: Strategy Report.” </w:t>
+      </w:r>
+      <w:hyperlink r:id="rId21" w:history="1">
+        <w:r>
+          <w:rPr>
+            <w:rStyle w:val="Hyperlink"/>
+          </w:rPr>
+          <w:t>https://www.houston.org/sites/default/files/2022-06/05.19.22%20HETI%20Strategy%20Report%20V1.pdf</w:t>
+        </w:r>
+      </w:hyperlink>
+      <w:r>
+        <w:t xml:space="preserve">. </w:t>
+      </w:r>
+    </w:p>
+    <w:p>
+      <w:pPr>
+        <w:spacing w:line="240" w:lineRule="auto"/>
+        <w:ind w:left="720" w:hanging="720"/>
+      </w:pPr>
+      <w:r>
+        <w:t>Greater Houston Partnership. (2024). “</w:t>
+      </w:r>
+      <w:r>
+        <w:t xml:space="preserve">Houston: Energy Capital of the World.” </w:t>
+      </w:r>
+      <w:hyperlink r:id="rId22" w:history="1">
+        <w:r>
+          <w:rPr>
+            <w:rStyle w:val="Hyperlink"/>
+          </w:rPr>
+          <w:t>https://www.houston.org/sites/default/files/2024-02/01.30.24%20GHP%20HETI%20Industry%20v1%20spreads.pdf</w:t>
+        </w:r>
+      </w:hyperlink>
+      <w:r>
+        <w:t xml:space="preserve">. </w:t>
+      </w:r>
+    </w:p>
+    <w:p>
+      <w:pPr>
+        <w:spacing w:line="240" w:lineRule="auto"/>
+        <w:ind w:left="720" w:hanging="720"/>
+      </w:pPr>
+      <w:r>
+        <w:t xml:space="preserve">Green Mountain Energy. (2025). </w:t>
+      </w:r>
+      <w:r>
+        <w:t xml:space="preserve">“We Make Going Green in Houston, TX a Breeze.” </w:t>
+      </w:r>
+      <w:r>
+        <w:rPr>
+          <w:i/>
+          <w:iCs/>
+        </w:rPr>
+        <w:t>Green Mountain Energy</w:t>
+      </w:r>
+      <w:r>
+        <w:t xml:space="preserve">. </w:t>
+      </w:r>
+      <w:hyperlink r:id="rId23" w:history="1">
+        <w:r>
+          <w:rPr>
+            <w:rStyle w:val="Hyperlink"/>
+          </w:rPr>
+          <w:t>https://www.greenmountainenergy.com/en/texas-houston</w:t>
+        </w:r>
+      </w:hyperlink>
+      <w:r>
+        <w:t xml:space="preserve">. </w:t>
+      </w:r>
+    </w:p>
+    <w:p>
+      <w:pPr>
+        <w:spacing w:line="240" w:lineRule="auto"/>
+        <w:ind w:left="720" w:hanging="720"/>
+      </w:pPr>
+      <w:r>
         <w:t xml:space="preserve">Houston Wilderness. </w:t>
       </w:r>
       <w:r>
@@ -4458,7 +4353,7 @@
       <w:r>
         <w:t xml:space="preserve">. </w:t>
       </w:r>
-      <w:hyperlink r:id="rId18" w:history="1">
+      <w:hyperlink r:id="rId24" w:history="1">
         <w:r>
           <w:rPr>
             <w:rStyle w:val="Hyperlink"/>
@@ -4488,7 +4383,7 @@
       <w:r>
         <w:t xml:space="preserve">. </w:t>
       </w:r>
-      <w:hyperlink r:id="rId19" w:history="1">
+      <w:hyperlink r:id="rId25" w:history="1">
         <w:r>
           <w:rPr>
             <w:rStyle w:val="Hyperlink"/>
@@ -4547,7 +4442,7 @@
       <w:r>
         <w:t xml:space="preserve">10,314–10,325. </w:t>
       </w:r>
-      <w:hyperlink r:id="rId20" w:history="1">
+      <w:hyperlink r:id="rId26" w:history="1">
         <w:r>
           <w:rPr>
             <w:rStyle w:val="Hyperlink"/>
@@ -4565,6 +4460,39 @@
         <w:ind w:left="720" w:hanging="720"/>
       </w:pPr>
       <w:r>
+        <w:t xml:space="preserve">South Texas Project Nuclear Operating Company. </w:t>
+      </w:r>
+      <w:r>
+        <w:t xml:space="preserve">(2025). “Clear Clean Skies.” </w:t>
+      </w:r>
+      <w:r>
+        <w:rPr>
+          <w:i/>
+          <w:iCs/>
+        </w:rPr>
+        <w:t>STP: Nuclear Operating Company</w:t>
+      </w:r>
+      <w:r>
+        <w:t xml:space="preserve">. </w:t>
+      </w:r>
+      <w:hyperlink r:id="rId27" w:history="1">
+        <w:r>
+          <w:rPr>
+            <w:rStyle w:val="Hyperlink"/>
+          </w:rPr>
+          <w:t>https://www.stpnoc.com/about-us</w:t>
+        </w:r>
+      </w:hyperlink>
+      <w:r>
+        <w:t xml:space="preserve">. </w:t>
+      </w:r>
+    </w:p>
+    <w:p>
+      <w:pPr>
+        <w:spacing w:line="240" w:lineRule="auto"/>
+        <w:ind w:left="720" w:hanging="720"/>
+      </w:pPr>
+      <w:r>
         <w:t>United States Census Bureau. (</w:t>
       </w:r>
       <w:r>
@@ -4583,7 +4511,7 @@
       <w:r>
         <w:t xml:space="preserve">. </w:t>
       </w:r>
-      <w:hyperlink r:id="rId21" w:history="1">
+      <w:hyperlink r:id="rId28" w:history="1">
         <w:r>
           <w:rPr>
             <w:rStyle w:val="Hyperlink"/>
@@ -4596,8 +4524,8 @@
       </w:r>
     </w:p>
     <w:sectPr>
-      <w:headerReference w:type="default" r:id="rId22"/>
-      <w:footerReference w:type="default" r:id="rId23"/>
+      <w:headerReference w:type="default" r:id="rId29"/>
+      <w:footerReference w:type="default" r:id="rId30"/>
       <w:pgSz w:w="12240" w:h="15840"/>
       <w:pgMar w:top="1440" w:right="1440" w:bottom="1440" w:left="1440" w:header="720" w:footer="720" w:gutter="0"/>
       <w:pgNumType w:start="0"/>

</xml_diff>